<commit_message>
Add page illustrations to design document
</commit_message>
<xml_diff>
--- a/Technical Design Document.docx
+++ b/Technical Design Document.docx
@@ -3373,8 +3373,6 @@
         </w:rPr>
         <w:t>ow those that have been given a</w:t>
       </w:r>
-      <w:bookmarkStart w:id="0" w:name="_GoBack"/>
-      <w:bookmarkEnd w:id="0"/>
       <w:r>
         <w:rPr>
           <w:rFonts w:ascii="Arial" w:hAnsi="Arial" w:cs="Arial"/>
@@ -3792,20 +3790,355 @@
           <w:shd w:val="clear" w:color="auto" w:fill="FFFFFF"/>
         </w:rPr>
       </w:pPr>
-      <w:bookmarkStart w:id="1" w:name="_Toc225240152"/>
-      <w:r>
-        <w:rPr>
-          <w:rFonts w:ascii="Arial" w:hAnsi="Arial" w:cs="Arial"/>
+      <w:bookmarkStart w:id="0" w:name="_Toc225240152"/>
+      <w:r>
+        <w:rPr>
+          <w:rFonts w:ascii="Arial" w:hAnsi="Arial" w:cs="Arial"/>
+          <w:noProof/>
           <w:color w:val="000000"/>
           <w:sz w:val="36"/>
           <w:szCs w:val="36"/>
           <w:u w:val="single"/>
           <w:shd w:val="clear" w:color="auto" w:fill="FFFFFF"/>
+          <w:lang w:eastAsia="ja-JP"/>
+        </w:rPr>
+        <w:lastRenderedPageBreak/>
+        <w:drawing>
+          <wp:inline distT="0" distB="0" distL="0" distR="0">
+            <wp:extent cx="5943600" cy="4569460"/>
+            <wp:effectExtent l="0" t="0" r="0" b="2540"/>
+            <wp:docPr id="6" name="Picture 6"/>
+            <wp:cNvGraphicFramePr>
+              <a:graphicFrameLocks xmlns:a="http://schemas.openxmlformats.org/drawingml/2006/main" noChangeAspect="1"/>
+            </wp:cNvGraphicFramePr>
+            <a:graphic xmlns:a="http://schemas.openxmlformats.org/drawingml/2006/main">
+              <a:graphicData uri="http://schemas.openxmlformats.org/drawingml/2006/picture">
+                <pic:pic xmlns:pic="http://schemas.openxmlformats.org/drawingml/2006/picture">
+                  <pic:nvPicPr>
+                    <pic:cNvPr id="6" name="listing.png"/>
+                    <pic:cNvPicPr/>
+                  </pic:nvPicPr>
+                  <pic:blipFill>
+                    <a:blip r:embed="rId11">
+                      <a:extLst>
+                        <a:ext uri="{28A0092B-C50C-407E-A947-70E740481C1C}">
+                          <a14:useLocalDpi xmlns:a14="http://schemas.microsoft.com/office/drawing/2010/main" val="0"/>
+                        </a:ext>
+                      </a:extLst>
+                    </a:blip>
+                    <a:stretch>
+                      <a:fillRect/>
+                    </a:stretch>
+                  </pic:blipFill>
+                  <pic:spPr>
+                    <a:xfrm>
+                      <a:off x="0" y="0"/>
+                      <a:ext cx="5943600" cy="4569460"/>
+                    </a:xfrm>
+                    <a:prstGeom prst="rect">
+                      <a:avLst/>
+                    </a:prstGeom>
+                  </pic:spPr>
+                </pic:pic>
+              </a:graphicData>
+            </a:graphic>
+          </wp:inline>
+        </w:drawing>
+      </w:r>
+    </w:p>
+    <w:p>
+      <w:pPr>
+        <w:pStyle w:val="ListParagraph"/>
+        <w:spacing w:before="20" w:after="120" w:line="240" w:lineRule="auto"/>
+        <w:ind w:left="0"/>
+        <w:rPr>
+          <w:rFonts w:ascii="Arial" w:hAnsi="Arial" w:cs="Arial"/>
+          <w:color w:val="000000"/>
+          <w:sz w:val="36"/>
+          <w:szCs w:val="36"/>
+          <w:u w:val="single"/>
+          <w:shd w:val="clear" w:color="auto" w:fill="FFFFFF"/>
+        </w:rPr>
+      </w:pPr>
+      <w:r>
+        <w:rPr>
+          <w:rFonts w:ascii="Arial" w:hAnsi="Arial" w:cs="Arial"/>
+          <w:noProof/>
+          <w:color w:val="000000"/>
+          <w:sz w:val="36"/>
+          <w:szCs w:val="36"/>
+          <w:u w:val="single"/>
+          <w:shd w:val="clear" w:color="auto" w:fill="FFFFFF"/>
+          <w:lang w:eastAsia="ja-JP"/>
+        </w:rPr>
+        <w:lastRenderedPageBreak/>
+        <w:drawing>
+          <wp:inline distT="0" distB="0" distL="0" distR="0">
+            <wp:extent cx="5943600" cy="4569460"/>
+            <wp:effectExtent l="0" t="0" r="0" b="2540"/>
+            <wp:docPr id="9" name="Picture 9"/>
+            <wp:cNvGraphicFramePr>
+              <a:graphicFrameLocks xmlns:a="http://schemas.openxmlformats.org/drawingml/2006/main" noChangeAspect="1"/>
+            </wp:cNvGraphicFramePr>
+            <a:graphic xmlns:a="http://schemas.openxmlformats.org/drawingml/2006/main">
+              <a:graphicData uri="http://schemas.openxmlformats.org/drawingml/2006/picture">
+                <pic:pic xmlns:pic="http://schemas.openxmlformats.org/drawingml/2006/picture">
+                  <pic:nvPicPr>
+                    <pic:cNvPr id="9" name="details.png"/>
+                    <pic:cNvPicPr/>
+                  </pic:nvPicPr>
+                  <pic:blipFill>
+                    <a:blip r:embed="rId12">
+                      <a:extLst>
+                        <a:ext uri="{28A0092B-C50C-407E-A947-70E740481C1C}">
+                          <a14:useLocalDpi xmlns:a14="http://schemas.microsoft.com/office/drawing/2010/main" val="0"/>
+                        </a:ext>
+                      </a:extLst>
+                    </a:blip>
+                    <a:stretch>
+                      <a:fillRect/>
+                    </a:stretch>
+                  </pic:blipFill>
+                  <pic:spPr>
+                    <a:xfrm>
+                      <a:off x="0" y="0"/>
+                      <a:ext cx="5943600" cy="4569460"/>
+                    </a:xfrm>
+                    <a:prstGeom prst="rect">
+                      <a:avLst/>
+                    </a:prstGeom>
+                  </pic:spPr>
+                </pic:pic>
+              </a:graphicData>
+            </a:graphic>
+          </wp:inline>
+        </w:drawing>
+      </w:r>
+    </w:p>
+    <w:p>
+      <w:pPr>
+        <w:pStyle w:val="ListParagraph"/>
+        <w:spacing w:before="20" w:after="120" w:line="240" w:lineRule="auto"/>
+        <w:ind w:left="0"/>
+        <w:rPr>
+          <w:rFonts w:ascii="Arial" w:hAnsi="Arial" w:cs="Arial"/>
+          <w:color w:val="000000"/>
+          <w:sz w:val="36"/>
+          <w:szCs w:val="36"/>
+          <w:u w:val="single"/>
+          <w:shd w:val="clear" w:color="auto" w:fill="FFFFFF"/>
+        </w:rPr>
+      </w:pPr>
+    </w:p>
+    <w:p>
+      <w:pPr>
+        <w:pStyle w:val="ListParagraph"/>
+        <w:spacing w:before="20" w:after="120" w:line="240" w:lineRule="auto"/>
+        <w:ind w:left="0"/>
+        <w:rPr>
+          <w:rFonts w:ascii="Arial" w:hAnsi="Arial" w:cs="Arial"/>
+          <w:color w:val="000000"/>
+          <w:sz w:val="36"/>
+          <w:szCs w:val="36"/>
+          <w:u w:val="single"/>
+          <w:shd w:val="clear" w:color="auto" w:fill="FFFFFF"/>
+        </w:rPr>
+      </w:pPr>
+    </w:p>
+    <w:p>
+      <w:pPr>
+        <w:pStyle w:val="ListParagraph"/>
+        <w:spacing w:before="20" w:after="120" w:line="240" w:lineRule="auto"/>
+        <w:ind w:left="0"/>
+        <w:rPr>
+          <w:rFonts w:ascii="Arial" w:hAnsi="Arial" w:cs="Arial"/>
+          <w:color w:val="000000"/>
+          <w:sz w:val="36"/>
+          <w:szCs w:val="36"/>
+          <w:u w:val="single"/>
+          <w:shd w:val="clear" w:color="auto" w:fill="FFFFFF"/>
+        </w:rPr>
+      </w:pPr>
+    </w:p>
+    <w:p>
+      <w:pPr>
+        <w:pStyle w:val="ListParagraph"/>
+        <w:spacing w:before="20" w:after="120" w:line="240" w:lineRule="auto"/>
+        <w:ind w:left="0"/>
+        <w:rPr>
+          <w:rFonts w:ascii="Arial" w:hAnsi="Arial" w:cs="Arial"/>
+          <w:color w:val="000000"/>
+          <w:sz w:val="36"/>
+          <w:szCs w:val="36"/>
+          <w:u w:val="single"/>
+          <w:shd w:val="clear" w:color="auto" w:fill="FFFFFF"/>
+        </w:rPr>
+      </w:pPr>
+    </w:p>
+    <w:p>
+      <w:pPr>
+        <w:pStyle w:val="ListParagraph"/>
+        <w:spacing w:before="20" w:after="120" w:line="240" w:lineRule="auto"/>
+        <w:ind w:left="0"/>
+        <w:rPr>
+          <w:rFonts w:ascii="Arial" w:hAnsi="Arial" w:cs="Arial"/>
+          <w:color w:val="000000"/>
+          <w:sz w:val="36"/>
+          <w:szCs w:val="36"/>
+          <w:u w:val="single"/>
+          <w:shd w:val="clear" w:color="auto" w:fill="FFFFFF"/>
+        </w:rPr>
+      </w:pPr>
+    </w:p>
+    <w:p>
+      <w:pPr>
+        <w:pStyle w:val="ListParagraph"/>
+        <w:spacing w:before="20" w:after="120" w:line="240" w:lineRule="auto"/>
+        <w:ind w:left="0"/>
+        <w:rPr>
+          <w:rFonts w:ascii="Arial" w:hAnsi="Arial" w:cs="Arial"/>
+          <w:color w:val="000000"/>
+          <w:sz w:val="36"/>
+          <w:szCs w:val="36"/>
+          <w:u w:val="single"/>
+          <w:shd w:val="clear" w:color="auto" w:fill="FFFFFF"/>
+        </w:rPr>
+      </w:pPr>
+    </w:p>
+    <w:p>
+      <w:pPr>
+        <w:pStyle w:val="ListParagraph"/>
+        <w:spacing w:before="20" w:after="120" w:line="240" w:lineRule="auto"/>
+        <w:ind w:left="0"/>
+        <w:rPr>
+          <w:rFonts w:ascii="Arial" w:hAnsi="Arial" w:cs="Arial"/>
+          <w:color w:val="000000"/>
+          <w:sz w:val="36"/>
+          <w:szCs w:val="36"/>
+          <w:u w:val="single"/>
+          <w:shd w:val="clear" w:color="auto" w:fill="FFFFFF"/>
+        </w:rPr>
+      </w:pPr>
+    </w:p>
+    <w:p>
+      <w:pPr>
+        <w:pStyle w:val="ListParagraph"/>
+        <w:spacing w:before="20" w:after="120" w:line="240" w:lineRule="auto"/>
+        <w:ind w:left="0"/>
+        <w:rPr>
+          <w:rFonts w:ascii="Arial" w:hAnsi="Arial" w:cs="Arial"/>
+          <w:color w:val="000000"/>
+          <w:sz w:val="36"/>
+          <w:szCs w:val="36"/>
+          <w:u w:val="single"/>
+          <w:shd w:val="clear" w:color="auto" w:fill="FFFFFF"/>
+        </w:rPr>
+      </w:pPr>
+    </w:p>
+    <w:p>
+      <w:pPr>
+        <w:pStyle w:val="ListParagraph"/>
+        <w:spacing w:before="20" w:after="120" w:line="240" w:lineRule="auto"/>
+        <w:ind w:left="0"/>
+        <w:rPr>
+          <w:rFonts w:ascii="Arial" w:hAnsi="Arial" w:cs="Arial"/>
+          <w:color w:val="000000"/>
+          <w:sz w:val="36"/>
+          <w:szCs w:val="36"/>
+          <w:u w:val="single"/>
+          <w:shd w:val="clear" w:color="auto" w:fill="FFFFFF"/>
+        </w:rPr>
+      </w:pPr>
+    </w:p>
+    <w:p>
+      <w:pPr>
+        <w:pStyle w:val="ListParagraph"/>
+        <w:spacing w:before="20" w:after="120" w:line="240" w:lineRule="auto"/>
+        <w:ind w:left="0"/>
+        <w:rPr>
+          <w:rFonts w:ascii="Arial" w:hAnsi="Arial" w:cs="Arial"/>
+          <w:color w:val="000000"/>
+          <w:sz w:val="36"/>
+          <w:szCs w:val="36"/>
+          <w:u w:val="single"/>
+          <w:shd w:val="clear" w:color="auto" w:fill="FFFFFF"/>
+        </w:rPr>
+      </w:pPr>
+    </w:p>
+    <w:p>
+      <w:pPr>
+        <w:pStyle w:val="ListParagraph"/>
+        <w:spacing w:before="20" w:after="120" w:line="240" w:lineRule="auto"/>
+        <w:ind w:left="0"/>
+        <w:rPr>
+          <w:rFonts w:ascii="Arial" w:hAnsi="Arial" w:cs="Arial"/>
+          <w:color w:val="000000"/>
+          <w:sz w:val="36"/>
+          <w:szCs w:val="36"/>
+          <w:u w:val="single"/>
+          <w:shd w:val="clear" w:color="auto" w:fill="FFFFFF"/>
+        </w:rPr>
+      </w:pPr>
+    </w:p>
+    <w:p>
+      <w:pPr>
+        <w:pStyle w:val="ListParagraph"/>
+        <w:spacing w:before="20" w:after="120" w:line="240" w:lineRule="auto"/>
+        <w:ind w:left="0"/>
+        <w:rPr>
+          <w:rFonts w:ascii="Arial" w:hAnsi="Arial" w:cs="Arial"/>
+          <w:color w:val="000000"/>
+          <w:sz w:val="36"/>
+          <w:szCs w:val="36"/>
+          <w:u w:val="single"/>
+          <w:shd w:val="clear" w:color="auto" w:fill="FFFFFF"/>
+        </w:rPr>
+      </w:pPr>
+    </w:p>
+    <w:p>
+      <w:pPr>
+        <w:pStyle w:val="ListParagraph"/>
+        <w:spacing w:before="20" w:after="120" w:line="240" w:lineRule="auto"/>
+        <w:ind w:left="0"/>
+        <w:rPr>
+          <w:rFonts w:ascii="Arial" w:hAnsi="Arial" w:cs="Arial"/>
+          <w:color w:val="000000"/>
+          <w:sz w:val="36"/>
+          <w:szCs w:val="36"/>
+          <w:u w:val="single"/>
+          <w:shd w:val="clear" w:color="auto" w:fill="FFFFFF"/>
+        </w:rPr>
+      </w:pPr>
+      <w:bookmarkStart w:id="1" w:name="_GoBack"/>
+      <w:bookmarkEnd w:id="1"/>
+    </w:p>
+    <w:p>
+      <w:pPr>
+        <w:pStyle w:val="ListParagraph"/>
+        <w:spacing w:before="20" w:after="120" w:line="240" w:lineRule="auto"/>
+        <w:ind w:left="0"/>
+        <w:rPr>
+          <w:rFonts w:ascii="Arial" w:hAnsi="Arial" w:cs="Arial"/>
+          <w:color w:val="000000"/>
+          <w:sz w:val="36"/>
+          <w:szCs w:val="36"/>
+          <w:u w:val="single"/>
+          <w:shd w:val="clear" w:color="auto" w:fill="FFFFFF"/>
+        </w:rPr>
+      </w:pPr>
+      <w:r>
+        <w:rPr>
+          <w:rFonts w:ascii="Arial" w:hAnsi="Arial" w:cs="Arial"/>
+          <w:color w:val="000000"/>
+          <w:sz w:val="36"/>
+          <w:szCs w:val="36"/>
+          <w:u w:val="single"/>
+          <w:shd w:val="clear" w:color="auto" w:fill="FFFFFF"/>
         </w:rPr>
         <w:lastRenderedPageBreak/>
         <w:t>Data Design</w:t>
       </w:r>
-      <w:bookmarkEnd w:id="1"/>
+      <w:bookmarkEnd w:id="0"/>
     </w:p>
     <w:p>
       <w:pPr>
@@ -6894,7 +7227,7 @@
                     <pic:cNvPicPr/>
                   </pic:nvPicPr>
                   <pic:blipFill>
-                    <a:blip r:embed="rId11">
+                    <a:blip r:embed="rId13">
                       <a:extLst>
                         <a:ext uri="{28A0092B-C50C-407E-A947-70E740481C1C}">
                           <a14:useLocalDpi xmlns:a14="http://schemas.microsoft.com/office/drawing/2010/main" val="0"/>
@@ -7046,7 +7379,7 @@
                     <pic:cNvPicPr/>
                   </pic:nvPicPr>
                   <pic:blipFill>
-                    <a:blip r:embed="rId12">
+                    <a:blip r:embed="rId14">
                       <a:extLst>
                         <a:ext uri="{28A0092B-C50C-407E-A947-70E740481C1C}">
                           <a14:useLocalDpi xmlns:a14="http://schemas.microsoft.com/office/drawing/2010/main" val="0"/>
@@ -9568,7 +9901,7 @@
 </file>
 
 <file path=customXml/itemProps1.xml><?xml version="1.0" encoding="utf-8"?>
-<ds:datastoreItem xmlns:ds="http://schemas.openxmlformats.org/officeDocument/2006/customXml" ds:itemID="{04143816-168E-4C5D-828C-304C5B88413F}">
+<ds:datastoreItem xmlns:ds="http://schemas.openxmlformats.org/officeDocument/2006/customXml" ds:itemID="{02058C0B-6EAC-4159-A96C-D984A1104E5F}">
   <ds:schemaRefs>
     <ds:schemaRef ds:uri="http://schemas.openxmlformats.org/officeDocument/2006/bibliography"/>
   </ds:schemaRefs>

</xml_diff>

<commit_message>
started updating design document
</commit_message>
<xml_diff>
--- a/Technical Design Document.docx
+++ b/Technical Design Document.docx
@@ -1,6 +1,6 @@
 
 <file path=word/document.xml><?xml version="1.0" encoding="utf-8"?>
-<w:document xmlns:wpc="http://schemas.microsoft.com/office/word/2010/wordprocessingCanvas" xmlns:mc="http://schemas.openxmlformats.org/markup-compatibility/2006" xmlns:o="urn:schemas-microsoft-com:office:office" xmlns:r="http://schemas.openxmlformats.org/officeDocument/2006/relationships" xmlns:m="http://schemas.openxmlformats.org/officeDocument/2006/math" xmlns:v="urn:schemas-microsoft-com:vml" xmlns:wp14="http://schemas.microsoft.com/office/word/2010/wordprocessingDrawing" xmlns:wp="http://schemas.openxmlformats.org/drawingml/2006/wordprocessingDrawing" xmlns:w10="urn:schemas-microsoft-com:office:word" xmlns:w="http://schemas.openxmlformats.org/wordprocessingml/2006/main" xmlns:w14="http://schemas.microsoft.com/office/word/2010/wordml" xmlns:w15="http://schemas.microsoft.com/office/word/2012/wordml" xmlns:wpg="http://schemas.microsoft.com/office/word/2010/wordprocessingGroup" xmlns:wpi="http://schemas.microsoft.com/office/word/2010/wordprocessingInk" xmlns:wne="http://schemas.microsoft.com/office/word/2006/wordml" xmlns:wps="http://schemas.microsoft.com/office/word/2010/wordprocessingShape" mc:Ignorable="w14 w15 wp14">
+<w:document xmlns:wpc="http://schemas.microsoft.com/office/word/2010/wordprocessingCanvas" xmlns:cx="http://schemas.microsoft.com/office/drawing/2014/chartex" xmlns:cx1="http://schemas.microsoft.com/office/drawing/2015/9/8/chartex" xmlns:cx2="http://schemas.microsoft.com/office/drawing/2015/10/21/chartex" xmlns:mc="http://schemas.openxmlformats.org/markup-compatibility/2006" xmlns:o="urn:schemas-microsoft-com:office:office" xmlns:r="http://schemas.openxmlformats.org/officeDocument/2006/relationships" xmlns:m="http://schemas.openxmlformats.org/officeDocument/2006/math" xmlns:v="urn:schemas-microsoft-com:vml" xmlns:wp14="http://schemas.microsoft.com/office/word/2010/wordprocessingDrawing" xmlns:wp="http://schemas.openxmlformats.org/drawingml/2006/wordprocessingDrawing" xmlns:w10="urn:schemas-microsoft-com:office:word" xmlns:w="http://schemas.openxmlformats.org/wordprocessingml/2006/main" xmlns:w14="http://schemas.microsoft.com/office/word/2010/wordml" xmlns:w15="http://schemas.microsoft.com/office/word/2012/wordml" xmlns:w16se="http://schemas.microsoft.com/office/word/2015/wordml/symex" xmlns:wpg="http://schemas.microsoft.com/office/word/2010/wordprocessingGroup" xmlns:wpi="http://schemas.microsoft.com/office/word/2010/wordprocessingInk" xmlns:wne="http://schemas.microsoft.com/office/word/2006/wordml" xmlns:wps="http://schemas.microsoft.com/office/word/2010/wordprocessingShape" mc:Ignorable="w14 w15 w16se wp14">
   <w:body>
     <w:p>
       <w:pPr>
@@ -854,7 +854,23 @@
           <w:sz w:val="24"/>
           <w:szCs w:val="28"/>
         </w:rPr>
-        <w:t>Allow co-op coordinators to freely add, remove, and edit the opportunities associated with the departments they advise</w:t>
+        <w:t xml:space="preserve">Allow co-op coordinators to freely add, remove, and edit the opportunities associated with the </w:t>
+      </w:r>
+      <w:r>
+        <w:rPr>
+          <w:rFonts w:ascii="Arial" w:hAnsi="Arial" w:cs="Arial"/>
+          <w:sz w:val="24"/>
+          <w:szCs w:val="28"/>
+        </w:rPr>
+        <w:t>majors</w:t>
+      </w:r>
+      <w:r>
+        <w:rPr>
+          <w:rFonts w:ascii="Arial" w:hAnsi="Arial" w:cs="Arial"/>
+          <w:sz w:val="24"/>
+          <w:szCs w:val="28"/>
+        </w:rPr>
+        <w:t xml:space="preserve"> they advise</w:t>
       </w:r>
       <w:r>
         <w:rPr>
@@ -899,6 +915,38 @@
     </w:p>
     <w:p>
       <w:pPr>
+        <w:pStyle w:val="ListParagraph"/>
+        <w:rPr>
+          <w:rFonts w:ascii="Arial" w:hAnsi="Arial" w:cs="Arial"/>
+          <w:sz w:val="24"/>
+          <w:szCs w:val="28"/>
+        </w:rPr>
+      </w:pPr>
+    </w:p>
+    <w:p>
+      <w:pPr>
+        <w:pStyle w:val="ListParagraph"/>
+        <w:numPr>
+          <w:ilvl w:val="0"/>
+          <w:numId w:val="12"/>
+        </w:numPr>
+        <w:rPr>
+          <w:rFonts w:ascii="Arial" w:hAnsi="Arial" w:cs="Arial"/>
+          <w:sz w:val="24"/>
+          <w:szCs w:val="28"/>
+        </w:rPr>
+      </w:pPr>
+      <w:r>
+        <w:rPr>
+          <w:rFonts w:ascii="Arial" w:hAnsi="Arial" w:cs="Arial"/>
+          <w:sz w:val="24"/>
+          <w:szCs w:val="28"/>
+        </w:rPr>
+        <w:t>Allowing students to apply for a co-op directly through the website by attaching their resume and any other files that may be required to apply.</w:t>
+      </w:r>
+    </w:p>
+    <w:p>
+      <w:pPr>
         <w:rPr>
           <w:rFonts w:ascii="Arial" w:hAnsi="Arial" w:cs="Arial"/>
           <w:sz w:val="24"/>
@@ -941,7 +989,23 @@
           <w:sz w:val="24"/>
           <w:szCs w:val="28"/>
         </w:rPr>
-        <w:t>Allowing businesses to apply for accounts so that they may directly submit co-op opportunities through the site, to be approved by the proper co-op coordinator.</w:t>
+        <w:t>Allowing businesses to apply for accounts so that they may directly submit co-op opportunities through the site, to</w:t>
+      </w:r>
+      <w:r>
+        <w:rPr>
+          <w:rFonts w:ascii="Arial" w:hAnsi="Arial" w:cs="Arial"/>
+          <w:sz w:val="24"/>
+          <w:szCs w:val="28"/>
+        </w:rPr>
+        <w:t xml:space="preserve"> be approved by the site administrator</w:t>
+      </w:r>
+      <w:r>
+        <w:rPr>
+          <w:rFonts w:ascii="Arial" w:hAnsi="Arial" w:cs="Arial"/>
+          <w:sz w:val="24"/>
+          <w:szCs w:val="28"/>
+        </w:rPr>
+        <w:t>.</w:t>
       </w:r>
     </w:p>
     <w:p>
@@ -973,15 +1037,7 @@
           <w:sz w:val="24"/>
           <w:szCs w:val="28"/>
         </w:rPr>
-        <w:t>Allowing students to apply for a co-op directly through the website by attaching their resume and any other file</w:t>
-      </w:r>
-      <w:r>
-        <w:rPr>
-          <w:rFonts w:ascii="Arial" w:hAnsi="Arial" w:cs="Arial"/>
-          <w:sz w:val="24"/>
-          <w:szCs w:val="28"/>
-        </w:rPr>
-        <w:t>s that may be required to apply.</w:t>
+        <w:t>Allowing students to check off all courses they have completed</w:t>
       </w:r>
     </w:p>
     <w:p>
@@ -1013,38 +1069,6 @@
           <w:sz w:val="24"/>
           <w:szCs w:val="28"/>
         </w:rPr>
-        <w:t>Allowing students to check off all courses they have completed</w:t>
-      </w:r>
-    </w:p>
-    <w:p>
-      <w:pPr>
-        <w:pStyle w:val="ListParagraph"/>
-        <w:rPr>
-          <w:rFonts w:ascii="Arial" w:hAnsi="Arial" w:cs="Arial"/>
-          <w:sz w:val="24"/>
-          <w:szCs w:val="28"/>
-        </w:rPr>
-      </w:pPr>
-    </w:p>
-    <w:p>
-      <w:pPr>
-        <w:pStyle w:val="ListParagraph"/>
-        <w:numPr>
-          <w:ilvl w:val="0"/>
-          <w:numId w:val="13"/>
-        </w:numPr>
-        <w:rPr>
-          <w:rFonts w:ascii="Arial" w:hAnsi="Arial" w:cs="Arial"/>
-          <w:sz w:val="24"/>
-          <w:szCs w:val="28"/>
-        </w:rPr>
-      </w:pPr>
-      <w:r>
-        <w:rPr>
-          <w:rFonts w:ascii="Arial" w:hAnsi="Arial" w:cs="Arial"/>
-          <w:sz w:val="24"/>
-          <w:szCs w:val="28"/>
-        </w:rPr>
         <w:t>Displaying only co-op opportunities to students who meet the minimum courses required to have the skills needed for the opportunity.</w:t>
       </w:r>
     </w:p>
@@ -1126,7 +1150,6 @@
           <w:noProof/>
           <w:sz w:val="28"/>
           <w:szCs w:val="28"/>
-          <w:lang w:eastAsia="ja-JP"/>
         </w:rPr>
         <w:drawing>
           <wp:inline distT="0" distB="0" distL="0" distR="0" wp14:anchorId="1406FB96" wp14:editId="6AEE6150">
@@ -1236,7 +1259,6 @@
           <w:noProof/>
           <w:sz w:val="28"/>
           <w:szCs w:val="28"/>
-          <w:lang w:eastAsia="ja-JP"/>
         </w:rPr>
         <w:lastRenderedPageBreak/>
         <w:drawing>
@@ -1297,7 +1319,6 @@
           <w:noProof/>
           <w:sz w:val="28"/>
           <w:szCs w:val="28"/>
-          <w:lang w:eastAsia="ja-JP"/>
         </w:rPr>
         <w:drawing>
           <wp:inline distT="0" distB="0" distL="0" distR="0" wp14:anchorId="70FEF100" wp14:editId="7F707DD7">
@@ -1357,7 +1378,6 @@
           <w:noProof/>
           <w:sz w:val="28"/>
           <w:szCs w:val="28"/>
-          <w:lang w:eastAsia="ja-JP"/>
         </w:rPr>
         <w:lastRenderedPageBreak/>
         <w:drawing>
@@ -1834,8 +1854,18 @@
           <w:sz w:val="24"/>
           <w:szCs w:val="24"/>
         </w:rPr>
-        <w:t>whether or not the site will be used with myLane</w:t>
-      </w:r>
+        <w:t xml:space="preserve">whether or not the site will be used with </w:t>
+      </w:r>
+      <w:proofErr w:type="spellStart"/>
+      <w:r>
+        <w:rPr>
+          <w:rFonts w:ascii="Arial" w:hAnsi="Arial" w:cs="Arial"/>
+          <w:sz w:val="24"/>
+          <w:szCs w:val="24"/>
+        </w:rPr>
+        <w:t>myLane</w:t>
+      </w:r>
+      <w:proofErr w:type="spellEnd"/>
       <w:r>
         <w:rPr>
           <w:rFonts w:ascii="Arial" w:hAnsi="Arial" w:cs="Arial"/>
@@ -2198,7 +2228,43 @@
           <w:sz w:val="24"/>
           <w:szCs w:val="24"/>
         </w:rPr>
-        <w:t>Casing – Functions, Class Names, and Properties will use Pascal Case (e.g. MyAwesomeFunction). Variables will use Camel Case (e.g. bestVariable).</w:t>
+        <w:t xml:space="preserve">Casing – Functions, Class Names, and Properties will use Pascal Case (e.g. </w:t>
+      </w:r>
+      <w:proofErr w:type="spellStart"/>
+      <w:r>
+        <w:rPr>
+          <w:rFonts w:ascii="Arial" w:hAnsi="Arial" w:cs="Arial"/>
+          <w:sz w:val="24"/>
+          <w:szCs w:val="24"/>
+        </w:rPr>
+        <w:t>MyAwesomeFunction</w:t>
+      </w:r>
+      <w:proofErr w:type="spellEnd"/>
+      <w:r>
+        <w:rPr>
+          <w:rFonts w:ascii="Arial" w:hAnsi="Arial" w:cs="Arial"/>
+          <w:sz w:val="24"/>
+          <w:szCs w:val="24"/>
+        </w:rPr>
+        <w:t xml:space="preserve">). Variables will use Camel Case (e.g. </w:t>
+      </w:r>
+      <w:proofErr w:type="spellStart"/>
+      <w:r>
+        <w:rPr>
+          <w:rFonts w:ascii="Arial" w:hAnsi="Arial" w:cs="Arial"/>
+          <w:sz w:val="24"/>
+          <w:szCs w:val="24"/>
+        </w:rPr>
+        <w:t>bestVariable</w:t>
+      </w:r>
+      <w:proofErr w:type="spellEnd"/>
+      <w:r>
+        <w:rPr>
+          <w:rFonts w:ascii="Arial" w:hAnsi="Arial" w:cs="Arial"/>
+          <w:sz w:val="24"/>
+          <w:szCs w:val="24"/>
+        </w:rPr>
+        <w:t>).</w:t>
       </w:r>
     </w:p>
     <w:p>
@@ -2367,13 +2433,41 @@
           <w:szCs w:val="24"/>
         </w:rPr>
       </w:pPr>
-      <w:r>
-        <w:rPr>
-          <w:rFonts w:ascii="Arial" w:hAnsi="Arial" w:cs="Arial"/>
-          <w:sz w:val="24"/>
-          <w:szCs w:val="24"/>
-        </w:rPr>
-        <w:t>git – To easily keep track of changes and access website code, the project will be using git for its version control.</w:t>
+      <w:proofErr w:type="spellStart"/>
+      <w:r>
+        <w:rPr>
+          <w:rFonts w:ascii="Arial" w:hAnsi="Arial" w:cs="Arial"/>
+          <w:sz w:val="24"/>
+          <w:szCs w:val="24"/>
+        </w:rPr>
+        <w:t>git</w:t>
+      </w:r>
+      <w:proofErr w:type="spellEnd"/>
+      <w:r>
+        <w:rPr>
+          <w:rFonts w:ascii="Arial" w:hAnsi="Arial" w:cs="Arial"/>
+          <w:sz w:val="24"/>
+          <w:szCs w:val="24"/>
+        </w:rPr>
+        <w:t xml:space="preserve"> – To easily keep track of changes and access website code, the project will be using </w:t>
+      </w:r>
+      <w:proofErr w:type="spellStart"/>
+      <w:r>
+        <w:rPr>
+          <w:rFonts w:ascii="Arial" w:hAnsi="Arial" w:cs="Arial"/>
+          <w:sz w:val="24"/>
+          <w:szCs w:val="24"/>
+        </w:rPr>
+        <w:t>git</w:t>
+      </w:r>
+      <w:proofErr w:type="spellEnd"/>
+      <w:r>
+        <w:rPr>
+          <w:rFonts w:ascii="Arial" w:hAnsi="Arial" w:cs="Arial"/>
+          <w:sz w:val="24"/>
+          <w:szCs w:val="24"/>
+        </w:rPr>
+        <w:t xml:space="preserve"> for its version control.</w:t>
       </w:r>
     </w:p>
     <w:p>
@@ -2471,7 +2565,7 @@
           <w:sz w:val="28"/>
           <w:szCs w:val="28"/>
         </w:rPr>
-        <w:t>Client</w:t>
+        <w:t>Organization</w:t>
       </w:r>
     </w:p>
     <w:p>
@@ -2592,55 +2686,41 @@
           <w:sz w:val="24"/>
           <w:szCs w:val="24"/>
         </w:rPr>
-        <w:t xml:space="preserve"> the degree program that </w:t>
-      </w:r>
-      <w:r>
-        <w:rPr>
-          <w:rFonts w:ascii="Arial" w:hAnsi="Arial" w:cs="Arial"/>
-          <w:sz w:val="24"/>
-          <w:szCs w:val="24"/>
-        </w:rPr>
-        <w:t>best fits their listing,</w:t>
-      </w:r>
-      <w:r>
-        <w:rPr>
-          <w:rFonts w:ascii="Arial" w:hAnsi="Arial" w:cs="Arial"/>
-          <w:sz w:val="24"/>
-          <w:szCs w:val="24"/>
-        </w:rPr>
-        <w:t xml:space="preserve"> and a choice of classes for that </w:t>
-      </w:r>
-      <w:r>
-        <w:rPr>
-          <w:rFonts w:ascii="Arial" w:hAnsi="Arial" w:cs="Arial"/>
-          <w:sz w:val="24"/>
-          <w:szCs w:val="24"/>
-        </w:rPr>
-        <w:t>degree</w:t>
-      </w:r>
-      <w:r>
-        <w:rPr>
-          <w:rFonts w:ascii="Arial" w:hAnsi="Arial" w:cs="Arial"/>
-          <w:sz w:val="24"/>
-          <w:szCs w:val="24"/>
-        </w:rPr>
-        <w:t xml:space="preserve"> that they need </w:t>
-      </w:r>
-      <w:r>
-        <w:rPr>
-          <w:rFonts w:ascii="Arial" w:hAnsi="Arial" w:cs="Arial"/>
-          <w:sz w:val="24"/>
-          <w:szCs w:val="24"/>
-        </w:rPr>
-        <w:t>the</w:t>
-      </w:r>
-      <w:r>
-        <w:rPr>
-          <w:rFonts w:ascii="Arial" w:hAnsi="Arial" w:cs="Arial"/>
-          <w:sz w:val="24"/>
-          <w:szCs w:val="24"/>
-        </w:rPr>
-        <w:t xml:space="preserve"> student to have completed. They will also be able to add a GPA requirement, description of the position</w:t>
+        <w:t xml:space="preserve"> the </w:t>
+      </w:r>
+      <w:r>
+        <w:rPr>
+          <w:rFonts w:ascii="Arial" w:hAnsi="Arial" w:cs="Arial"/>
+          <w:sz w:val="24"/>
+          <w:szCs w:val="24"/>
+        </w:rPr>
+        <w:t>department and/or majors</w:t>
+      </w:r>
+      <w:bookmarkStart w:id="0" w:name="_GoBack"/>
+      <w:bookmarkEnd w:id="0"/>
+      <w:r>
+        <w:rPr>
+          <w:rFonts w:ascii="Arial" w:hAnsi="Arial" w:cs="Arial"/>
+          <w:sz w:val="24"/>
+          <w:szCs w:val="24"/>
+        </w:rPr>
+        <w:t xml:space="preserve"> that </w:t>
+      </w:r>
+      <w:r>
+        <w:rPr>
+          <w:rFonts w:ascii="Arial" w:hAnsi="Arial" w:cs="Arial"/>
+          <w:sz w:val="24"/>
+          <w:szCs w:val="24"/>
+        </w:rPr>
+        <w:t>best fits their listing</w:t>
+      </w:r>
+      <w:r>
+        <w:rPr>
+          <w:rFonts w:ascii="Arial" w:hAnsi="Arial" w:cs="Arial"/>
+          <w:sz w:val="24"/>
+          <w:szCs w:val="24"/>
+        </w:rPr>
+        <w:t>. They will also be able to add a GPA requirement, description of the position</w:t>
       </w:r>
       <w:r>
         <w:rPr>
@@ -3285,7 +3365,6 @@
           <w:szCs w:val="36"/>
           <w:u w:val="single"/>
         </w:rPr>
-        <w:lastRenderedPageBreak/>
         <w:t>Website Structure</w:t>
       </w:r>
     </w:p>
@@ -3306,6 +3385,7 @@
           <w:sz w:val="28"/>
           <w:szCs w:val="28"/>
         </w:rPr>
+        <w:lastRenderedPageBreak/>
         <w:t>Website Pages</w:t>
       </w:r>
     </w:p>
@@ -3640,7 +3720,6 @@
           <w:sz w:val="28"/>
           <w:szCs w:val="28"/>
         </w:rPr>
-        <w:lastRenderedPageBreak/>
         <w:t>Site Map</w:t>
       </w:r>
     </w:p>
@@ -3661,8 +3740,8 @@
           <w:noProof/>
           <w:sz w:val="28"/>
           <w:szCs w:val="28"/>
-          <w:lang w:eastAsia="ja-JP"/>
-        </w:rPr>
+        </w:rPr>
+        <w:lastRenderedPageBreak/>
         <w:drawing>
           <wp:inline distT="0" distB="0" distL="0" distR="0">
             <wp:extent cx="3343742" cy="5344271"/>
@@ -3790,7 +3869,7 @@
           <w:shd w:val="clear" w:color="auto" w:fill="FFFFFF"/>
         </w:rPr>
       </w:pPr>
-      <w:bookmarkStart w:id="0" w:name="_Toc225240152"/>
+      <w:bookmarkStart w:id="1" w:name="_Toc225240152"/>
       <w:r>
         <w:rPr>
           <w:rFonts w:ascii="Arial" w:hAnsi="Arial" w:cs="Arial"/>
@@ -3800,7 +3879,6 @@
           <w:szCs w:val="36"/>
           <w:u w:val="single"/>
           <w:shd w:val="clear" w:color="auto" w:fill="FFFFFF"/>
-          <w:lang w:eastAsia="ja-JP"/>
         </w:rPr>
         <w:lastRenderedPageBreak/>
         <w:drawing>
@@ -3869,7 +3947,6 @@
           <w:szCs w:val="36"/>
           <w:u w:val="single"/>
           <w:shd w:val="clear" w:color="auto" w:fill="FFFFFF"/>
-          <w:lang w:eastAsia="ja-JP"/>
         </w:rPr>
         <w:lastRenderedPageBreak/>
         <w:drawing>
@@ -4109,8 +4186,6 @@
           <w:shd w:val="clear" w:color="auto" w:fill="FFFFFF"/>
         </w:rPr>
       </w:pPr>
-      <w:bookmarkStart w:id="1" w:name="_GoBack"/>
-      <w:bookmarkEnd w:id="1"/>
     </w:p>
     <w:p>
       <w:pPr>
@@ -4138,7 +4213,7 @@
         <w:lastRenderedPageBreak/>
         <w:t>Data Design</w:t>
       </w:r>
-      <w:bookmarkEnd w:id="0"/>
+      <w:bookmarkEnd w:id="1"/>
     </w:p>
     <w:p>
       <w:pPr>
@@ -7209,7 +7284,6 @@
           <w:noProof/>
           <w:sz w:val="28"/>
           <w:szCs w:val="28"/>
-          <w:lang w:eastAsia="ja-JP"/>
         </w:rPr>
         <w:drawing>
           <wp:inline distT="0" distB="0" distL="0" distR="0">
@@ -7361,7 +7435,6 @@
           <w:noProof/>
           <w:sz w:val="28"/>
           <w:szCs w:val="28"/>
-          <w:lang w:eastAsia="ja-JP"/>
         </w:rPr>
         <w:drawing>
           <wp:inline distT="0" distB="0" distL="0" distR="0">
@@ -7590,8 +7663,8 @@
 </file>
 
 <file path=word/numbering.xml><?xml version="1.0" encoding="utf-8"?>
-<w:numbering xmlns:wpc="http://schemas.microsoft.com/office/word/2010/wordprocessingCanvas" xmlns:mc="http://schemas.openxmlformats.org/markup-compatibility/2006" xmlns:o="urn:schemas-microsoft-com:office:office" xmlns:r="http://schemas.openxmlformats.org/officeDocument/2006/relationships" xmlns:m="http://schemas.openxmlformats.org/officeDocument/2006/math" xmlns:v="urn:schemas-microsoft-com:vml" xmlns:wp14="http://schemas.microsoft.com/office/word/2010/wordprocessingDrawing" xmlns:wp="http://schemas.openxmlformats.org/drawingml/2006/wordprocessingDrawing" xmlns:w10="urn:schemas-microsoft-com:office:word" xmlns:w="http://schemas.openxmlformats.org/wordprocessingml/2006/main" xmlns:w14="http://schemas.microsoft.com/office/word/2010/wordml" xmlns:w15="http://schemas.microsoft.com/office/word/2012/wordml" xmlns:wpg="http://schemas.microsoft.com/office/word/2010/wordprocessingGroup" xmlns:wpi="http://schemas.microsoft.com/office/word/2010/wordprocessingInk" xmlns:wne="http://schemas.microsoft.com/office/word/2006/wordml" xmlns:wps="http://schemas.microsoft.com/office/word/2010/wordprocessingShape" mc:Ignorable="w14 w15 wp14">
-  <w:abstractNum w:abstractNumId="0">
+<w:numbering xmlns:wpc="http://schemas.microsoft.com/office/word/2010/wordprocessingCanvas" xmlns:cx="http://schemas.microsoft.com/office/drawing/2014/chartex" xmlns:cx1="http://schemas.microsoft.com/office/drawing/2015/9/8/chartex" xmlns:cx2="http://schemas.microsoft.com/office/drawing/2015/10/21/chartex" xmlns:mc="http://schemas.openxmlformats.org/markup-compatibility/2006" xmlns:o="urn:schemas-microsoft-com:office:office" xmlns:r="http://schemas.openxmlformats.org/officeDocument/2006/relationships" xmlns:m="http://schemas.openxmlformats.org/officeDocument/2006/math" xmlns:v="urn:schemas-microsoft-com:vml" xmlns:wp14="http://schemas.microsoft.com/office/word/2010/wordprocessingDrawing" xmlns:wp="http://schemas.openxmlformats.org/drawingml/2006/wordprocessingDrawing" xmlns:w10="urn:schemas-microsoft-com:office:word" xmlns:w="http://schemas.openxmlformats.org/wordprocessingml/2006/main" xmlns:w14="http://schemas.microsoft.com/office/word/2010/wordml" xmlns:w15="http://schemas.microsoft.com/office/word/2012/wordml" xmlns:w16se="http://schemas.microsoft.com/office/word/2015/wordml/symex" xmlns:wpg="http://schemas.microsoft.com/office/word/2010/wordprocessingGroup" xmlns:wpi="http://schemas.microsoft.com/office/word/2010/wordprocessingInk" xmlns:wne="http://schemas.microsoft.com/office/word/2006/wordml" xmlns:wps="http://schemas.microsoft.com/office/word/2010/wordprocessingShape" mc:Ignorable="w14 w15 w16se wp14">
+  <w:abstractNum w:abstractNumId="0" w15:restartNumberingAfterBreak="0">
     <w:nsid w:val="090F43A9"/>
     <w:multiLevelType w:val="hybridMultilevel"/>
     <w:tmpl w:val="EED85D16"/>
@@ -7704,7 +7777,7 @@
       </w:rPr>
     </w:lvl>
   </w:abstractNum>
-  <w:abstractNum w:abstractNumId="1">
+  <w:abstractNum w:abstractNumId="1" w15:restartNumberingAfterBreak="0">
     <w:nsid w:val="0EFB5A4E"/>
     <w:multiLevelType w:val="hybridMultilevel"/>
     <w:tmpl w:val="3D404FDE"/>
@@ -7817,7 +7890,7 @@
       </w:rPr>
     </w:lvl>
   </w:abstractNum>
-  <w:abstractNum w:abstractNumId="2">
+  <w:abstractNum w:abstractNumId="2" w15:restartNumberingAfterBreak="0">
     <w:nsid w:val="22AD709D"/>
     <w:multiLevelType w:val="multilevel"/>
     <w:tmpl w:val="482C3742"/>
@@ -7930,7 +8003,7 @@
       </w:rPr>
     </w:lvl>
   </w:abstractNum>
-  <w:abstractNum w:abstractNumId="3">
+  <w:abstractNum w:abstractNumId="3" w15:restartNumberingAfterBreak="0">
     <w:nsid w:val="29DB00D9"/>
     <w:multiLevelType w:val="multilevel"/>
     <w:tmpl w:val="31C4A494"/>
@@ -8043,7 +8116,7 @@
       </w:pPr>
     </w:lvl>
   </w:abstractNum>
-  <w:abstractNum w:abstractNumId="4">
+  <w:abstractNum w:abstractNumId="4" w15:restartNumberingAfterBreak="0">
     <w:nsid w:val="547129DF"/>
     <w:multiLevelType w:val="hybridMultilevel"/>
     <w:tmpl w:val="22103D2C"/>
@@ -8129,7 +8202,7 @@
       </w:pPr>
     </w:lvl>
   </w:abstractNum>
-  <w:abstractNum w:abstractNumId="5">
+  <w:abstractNum w:abstractNumId="5" w15:restartNumberingAfterBreak="0">
     <w:nsid w:val="557B1A01"/>
     <w:multiLevelType w:val="hybridMultilevel"/>
     <w:tmpl w:val="9A842448"/>
@@ -8215,7 +8288,7 @@
       </w:pPr>
     </w:lvl>
   </w:abstractNum>
-  <w:abstractNum w:abstractNumId="6">
+  <w:abstractNum w:abstractNumId="6" w15:restartNumberingAfterBreak="0">
     <w:nsid w:val="5A217A61"/>
     <w:multiLevelType w:val="multilevel"/>
     <w:tmpl w:val="5F9E877E"/>
@@ -8328,7 +8401,7 @@
       </w:rPr>
     </w:lvl>
   </w:abstractNum>
-  <w:abstractNum w:abstractNumId="7">
+  <w:abstractNum w:abstractNumId="7" w15:restartNumberingAfterBreak="0">
     <w:nsid w:val="60E04AB7"/>
     <w:multiLevelType w:val="hybridMultilevel"/>
     <w:tmpl w:val="141AB05A"/>
@@ -8441,7 +8514,7 @@
       </w:rPr>
     </w:lvl>
   </w:abstractNum>
-  <w:abstractNum w:abstractNumId="8">
+  <w:abstractNum w:abstractNumId="8" w15:restartNumberingAfterBreak="0">
     <w:nsid w:val="62DF4D5F"/>
     <w:multiLevelType w:val="hybridMultilevel"/>
     <w:tmpl w:val="0CD4904A"/>
@@ -8554,7 +8627,7 @@
       </w:rPr>
     </w:lvl>
   </w:abstractNum>
-  <w:abstractNum w:abstractNumId="9">
+  <w:abstractNum w:abstractNumId="9" w15:restartNumberingAfterBreak="0">
     <w:nsid w:val="6BB9709E"/>
     <w:multiLevelType w:val="hybridMultilevel"/>
     <w:tmpl w:val="3FBA2AF4"/>
@@ -8667,7 +8740,7 @@
       </w:rPr>
     </w:lvl>
   </w:abstractNum>
-  <w:abstractNum w:abstractNumId="10">
+  <w:abstractNum w:abstractNumId="10" w15:restartNumberingAfterBreak="0">
     <w:nsid w:val="71F10178"/>
     <w:multiLevelType w:val="hybridMultilevel"/>
     <w:tmpl w:val="202A3C94"/>
@@ -8753,7 +8826,7 @@
       </w:pPr>
     </w:lvl>
   </w:abstractNum>
-  <w:abstractNum w:abstractNumId="11">
+  <w:abstractNum w:abstractNumId="11" w15:restartNumberingAfterBreak="0">
     <w:nsid w:val="746F1D75"/>
     <w:multiLevelType w:val="hybridMultilevel"/>
     <w:tmpl w:val="A0FA3D1C"/>
@@ -8866,7 +8939,7 @@
       </w:rPr>
     </w:lvl>
   </w:abstractNum>
-  <w:abstractNum w:abstractNumId="12">
+  <w:abstractNum w:abstractNumId="12" w15:restartNumberingAfterBreak="0">
     <w:nsid w:val="7F9E2E37"/>
     <w:multiLevelType w:val="hybridMultilevel"/>
     <w:tmpl w:val="77EAEBF6"/>
@@ -9022,7 +9095,7 @@
 </file>
 
 <file path=word/styles.xml><?xml version="1.0" encoding="utf-8"?>
-<w:styles xmlns:mc="http://schemas.openxmlformats.org/markup-compatibility/2006" xmlns:r="http://schemas.openxmlformats.org/officeDocument/2006/relationships" xmlns:w="http://schemas.openxmlformats.org/wordprocessingml/2006/main" xmlns:w14="http://schemas.microsoft.com/office/word/2010/wordml" xmlns:w15="http://schemas.microsoft.com/office/word/2012/wordml" mc:Ignorable="w14 w15">
+<w:styles xmlns:mc="http://schemas.openxmlformats.org/markup-compatibility/2006" xmlns:r="http://schemas.openxmlformats.org/officeDocument/2006/relationships" xmlns:w="http://schemas.openxmlformats.org/wordprocessingml/2006/main" xmlns:w14="http://schemas.microsoft.com/office/word/2010/wordml" xmlns:w15="http://schemas.microsoft.com/office/word/2012/wordml" xmlns:w16se="http://schemas.microsoft.com/office/word/2015/wordml/symex" mc:Ignorable="w14 w15 w16se">
   <w:docDefaults>
     <w:rPrDefault>
       <w:rPr>
@@ -9038,7 +9111,7 @@
       </w:pPr>
     </w:pPrDefault>
   </w:docDefaults>
-  <w:latentStyles w:defLockedState="0" w:defUIPriority="99" w:defSemiHidden="0" w:defUnhideWhenUsed="0" w:defQFormat="0" w:count="371">
+  <w:latentStyles w:defLockedState="0" w:defUIPriority="99" w:defSemiHidden="0" w:defUnhideWhenUsed="0" w:defQFormat="0" w:count="372">
     <w:lsdException w:name="Normal" w:uiPriority="0" w:qFormat="1"/>
     <w:lsdException w:name="heading 1" w:uiPriority="9" w:qFormat="1"/>
     <w:lsdException w:name="heading 2" w:semiHidden="1" w:uiPriority="9" w:unhideWhenUsed="1" w:qFormat="1"/>
@@ -9144,7 +9217,6 @@
     <w:lsdException w:name="HTML Sample" w:semiHidden="1" w:unhideWhenUsed="1"/>
     <w:lsdException w:name="HTML Typewriter" w:semiHidden="1" w:unhideWhenUsed="1"/>
     <w:lsdException w:name="HTML Variable" w:semiHidden="1" w:unhideWhenUsed="1"/>
-    <w:lsdException w:name="Normal Table" w:semiHidden="1" w:unhideWhenUsed="1"/>
     <w:lsdException w:name="annotation subject" w:semiHidden="1" w:unhideWhenUsed="1"/>
     <w:lsdException w:name="No List" w:semiHidden="1" w:unhideWhenUsed="1"/>
     <w:lsdException w:name="Outline List 1" w:semiHidden="1" w:unhideWhenUsed="1"/>
@@ -9191,10 +9263,8 @@
     <w:lsdException w:name="Table Subtle 2" w:semiHidden="1" w:unhideWhenUsed="1"/>
     <w:lsdException w:name="Table Web 1" w:semiHidden="1" w:unhideWhenUsed="1"/>
     <w:lsdException w:name="Table Web 2" w:semiHidden="1" w:unhideWhenUsed="1"/>
-    <w:lsdException w:name="Table Web 3" w:semiHidden="1" w:unhideWhenUsed="1"/>
     <w:lsdException w:name="Balloon Text" w:semiHidden="1" w:unhideWhenUsed="1"/>
     <w:lsdException w:name="Table Grid" w:uiPriority="39"/>
-    <w:lsdException w:name="Table Theme" w:semiHidden="1" w:unhideWhenUsed="1"/>
     <w:lsdException w:name="Placeholder Text" w:semiHidden="1"/>
     <w:lsdException w:name="No Spacing" w:uiPriority="1" w:qFormat="1"/>
     <w:lsdException w:name="Light Shading" w:uiPriority="60"/>
@@ -9410,6 +9480,7 @@
     <w:lsdException w:name="List Table 5 Dark Accent 6" w:uiPriority="50"/>
     <w:lsdException w:name="List Table 6 Colorful Accent 6" w:uiPriority="51"/>
     <w:lsdException w:name="List Table 7 Colorful Accent 6" w:uiPriority="52"/>
+    <w:lsdException w:name="Mention" w:semiHidden="1" w:unhideWhenUsed="1"/>
   </w:latentStyles>
   <w:style w:type="paragraph" w:default="1" w:styleId="Normal">
     <w:name w:val="Normal"/>
@@ -9901,7 +9972,7 @@
 </file>
 
 <file path=customXml/itemProps1.xml><?xml version="1.0" encoding="utf-8"?>
-<ds:datastoreItem xmlns:ds="http://schemas.openxmlformats.org/officeDocument/2006/customXml" ds:itemID="{02058C0B-6EAC-4159-A96C-D984A1104E5F}">
+<ds:datastoreItem xmlns:ds="http://schemas.openxmlformats.org/officeDocument/2006/customXml" ds:itemID="{922A2F4F-B4CC-4ACF-BB0A-8A59D01977EA}">
   <ds:schemaRefs>
     <ds:schemaRef ds:uri="http://schemas.openxmlformats.org/officeDocument/2006/bibliography"/>
   </ds:schemaRefs>

</xml_diff>

<commit_message>
updated use case diagram
</commit_message>
<xml_diff>
--- a/Technical Design Document.docx
+++ b/Technical Design Document.docx
@@ -1143,86 +1143,75 @@
           <w:szCs w:val="28"/>
         </w:rPr>
       </w:pPr>
-      <w:r>
+    </w:p>
+    <w:p>
+      <w:pPr>
+        <w:rPr>
+          <w:rFonts w:ascii="Arial" w:hAnsi="Arial" w:cs="Arial"/>
+          <w:sz w:val="24"/>
+          <w:szCs w:val="28"/>
+        </w:rPr>
+      </w:pPr>
+      <w:r>
+        <w:object w:dxaOrig="11191" w:dyaOrig="13621">
+          <v:shapetype id="_x0000_t75" coordsize="21600,21600" o:spt="75" o:preferrelative="t" path="m@4@5l@4@11@9@11@9@5xe" filled="f" stroked="f">
+            <v:stroke joinstyle="miter"/>
+            <v:formulas>
+              <v:f eqn="if lineDrawn pixelLineWidth 0"/>
+              <v:f eqn="sum @0 1 0"/>
+              <v:f eqn="sum 0 0 @1"/>
+              <v:f eqn="prod @2 1 2"/>
+              <v:f eqn="prod @3 21600 pixelWidth"/>
+              <v:f eqn="prod @3 21600 pixelHeight"/>
+              <v:f eqn="sum @0 0 1"/>
+              <v:f eqn="prod @6 1 2"/>
+              <v:f eqn="prod @7 21600 pixelWidth"/>
+              <v:f eqn="sum @8 21600 0"/>
+              <v:f eqn="prod @7 21600 pixelHeight"/>
+              <v:f eqn="sum @10 21600 0"/>
+            </v:formulas>
+            <v:path o:extrusionok="f" gradientshapeok="t" o:connecttype="rect"/>
+            <o:lock v:ext="edit" aspectratio="t"/>
+          </v:shapetype>
+          <v:shape id="_x0000_i1028" type="#_x0000_t75" style="width:467.7pt;height:569.1pt" o:ole="">
+            <v:imagedata r:id="rId6" o:title=""/>
+          </v:shape>
+          <o:OLEObject Type="Embed" ProgID="Visio.Drawing.15" ShapeID="_x0000_i1028" DrawAspect="Content" ObjectID="_1524823165" r:id="rId7"/>
+        </w:object>
+      </w:r>
+      <w:bookmarkStart w:id="0" w:name="_GoBack"/>
+      <w:bookmarkEnd w:id="0"/>
+    </w:p>
+    <w:p>
+      <w:pPr>
+        <w:rPr>
+          <w:rFonts w:ascii="Arial" w:hAnsi="Arial" w:cs="Arial"/>
+          <w:sz w:val="24"/>
+          <w:szCs w:val="28"/>
+        </w:rPr>
+      </w:pPr>
+    </w:p>
+    <w:p>
+      <w:pPr>
+        <w:rPr>
+          <w:rFonts w:ascii="Arial" w:hAnsi="Arial" w:cs="Arial"/>
+          <w:sz w:val="24"/>
+          <w:szCs w:val="28"/>
+        </w:rPr>
+      </w:pPr>
+    </w:p>
+    <w:p>
+      <w:pPr>
         <w:rPr>
           <w:rFonts w:ascii="Arial" w:hAnsi="Arial" w:cs="Arial"/>
           <w:b/>
           <w:noProof/>
           <w:sz w:val="28"/>
           <w:szCs w:val="28"/>
-        </w:rPr>
-        <w:drawing>
-          <wp:inline distT="0" distB="0" distL="0" distR="0" wp14:anchorId="1406FB96" wp14:editId="6AEE6150">
-            <wp:extent cx="5943600" cy="6440805"/>
-            <wp:effectExtent l="0" t="0" r="0" b="0"/>
-            <wp:docPr id="1" name="Picture 1"/>
-            <wp:cNvGraphicFramePr>
-              <a:graphicFrameLocks xmlns:a="http://schemas.openxmlformats.org/drawingml/2006/main" noChangeAspect="1"/>
-            </wp:cNvGraphicFramePr>
-            <a:graphic xmlns:a="http://schemas.openxmlformats.org/drawingml/2006/main">
-              <a:graphicData uri="http://schemas.openxmlformats.org/drawingml/2006/picture">
-                <pic:pic xmlns:pic="http://schemas.openxmlformats.org/drawingml/2006/picture">
-                  <pic:nvPicPr>
-                    <pic:cNvPr id="1" name="Use Cases.png"/>
-                    <pic:cNvPicPr/>
-                  </pic:nvPicPr>
-                  <pic:blipFill>
-                    <a:blip r:embed="rId6">
-                      <a:extLst>
-                        <a:ext uri="{28A0092B-C50C-407E-A947-70E740481C1C}">
-                          <a14:useLocalDpi xmlns:a14="http://schemas.microsoft.com/office/drawing/2010/main" val="0"/>
-                        </a:ext>
-                      </a:extLst>
-                    </a:blip>
-                    <a:stretch>
-                      <a:fillRect/>
-                    </a:stretch>
-                  </pic:blipFill>
-                  <pic:spPr>
-                    <a:xfrm>
-                      <a:off x="0" y="0"/>
-                      <a:ext cx="5943600" cy="6440805"/>
-                    </a:xfrm>
-                    <a:prstGeom prst="rect">
-                      <a:avLst/>
-                    </a:prstGeom>
-                  </pic:spPr>
-                </pic:pic>
-              </a:graphicData>
-            </a:graphic>
-          </wp:inline>
-        </w:drawing>
-      </w:r>
-    </w:p>
-    <w:p>
-      <w:pPr>
-        <w:rPr>
-          <w:rFonts w:ascii="Arial" w:hAnsi="Arial" w:cs="Arial"/>
-          <w:sz w:val="24"/>
-          <w:szCs w:val="28"/>
-        </w:rPr>
-      </w:pPr>
-    </w:p>
-    <w:p>
-      <w:pPr>
-        <w:rPr>
-          <w:rFonts w:ascii="Arial" w:hAnsi="Arial" w:cs="Arial"/>
-          <w:sz w:val="24"/>
-          <w:szCs w:val="28"/>
-        </w:rPr>
-      </w:pPr>
-    </w:p>
-    <w:p>
-      <w:pPr>
-        <w:rPr>
-          <w:rFonts w:ascii="Arial" w:hAnsi="Arial" w:cs="Arial"/>
-          <w:sz w:val="24"/>
-          <w:szCs w:val="28"/>
-        </w:rPr>
-      </w:pPr>
-    </w:p>
-    <w:p>
-      <w:pPr>
+          <w:lang w:eastAsia="ja-JP"/>
+        </w:rPr>
+      </w:pPr>
+      <w:r>
         <w:rPr>
           <w:rFonts w:ascii="Arial" w:hAnsi="Arial" w:cs="Arial"/>
           <w:b/>
@@ -1231,6 +1220,16 @@
           <w:szCs w:val="28"/>
           <w:lang w:eastAsia="ja-JP"/>
         </w:rPr>
+        <w:t>Sequence Diagrams</w:t>
+      </w:r>
+    </w:p>
+    <w:p>
+      <w:pPr>
+        <w:rPr>
+          <w:rFonts w:ascii="Arial" w:hAnsi="Arial" w:cs="Arial"/>
+          <w:sz w:val="24"/>
+          <w:szCs w:val="28"/>
+        </w:rPr>
       </w:pPr>
       <w:r>
         <w:rPr>
@@ -1239,28 +1238,7 @@
           <w:noProof/>
           <w:sz w:val="28"/>
           <w:szCs w:val="28"/>
-          <w:lang w:eastAsia="ja-JP"/>
-        </w:rPr>
-        <w:t>Sequence Diagrams</w:t>
-      </w:r>
-    </w:p>
-    <w:p>
-      <w:pPr>
-        <w:rPr>
-          <w:rFonts w:ascii="Arial" w:hAnsi="Arial" w:cs="Arial"/>
-          <w:sz w:val="24"/>
-          <w:szCs w:val="28"/>
-        </w:rPr>
-      </w:pPr>
-      <w:r>
-        <w:rPr>
-          <w:rFonts w:ascii="Arial" w:hAnsi="Arial" w:cs="Arial"/>
-          <w:b/>
-          <w:noProof/>
-          <w:sz w:val="28"/>
-          <w:szCs w:val="28"/>
-        </w:rPr>
-        <w:lastRenderedPageBreak/>
+        </w:rPr>
         <w:drawing>
           <wp:inline distT="0" distB="0" distL="0" distR="0" wp14:anchorId="2F8E6C17" wp14:editId="05D569ED">
             <wp:extent cx="5830114" cy="4020111"/>
@@ -1277,7 +1255,7 @@
                     <pic:cNvPicPr/>
                   </pic:nvPicPr>
                   <pic:blipFill>
-                    <a:blip r:embed="rId7">
+                    <a:blip r:embed="rId8">
                       <a:extLst>
                         <a:ext uri="{28A0092B-C50C-407E-A947-70E740481C1C}">
                           <a14:useLocalDpi xmlns:a14="http://schemas.microsoft.com/office/drawing/2010/main" val="0"/>
@@ -1320,6 +1298,7 @@
           <w:sz w:val="28"/>
           <w:szCs w:val="28"/>
         </w:rPr>
+        <w:lastRenderedPageBreak/>
         <w:drawing>
           <wp:inline distT="0" distB="0" distL="0" distR="0" wp14:anchorId="70FEF100" wp14:editId="7F707DD7">
             <wp:extent cx="5943600" cy="3940810"/>
@@ -1336,7 +1315,7 @@
                     <pic:cNvPicPr/>
                   </pic:nvPicPr>
                   <pic:blipFill>
-                    <a:blip r:embed="rId8">
+                    <a:blip r:embed="rId9">
                       <a:extLst>
                         <a:ext uri="{28A0092B-C50C-407E-A947-70E740481C1C}">
                           <a14:useLocalDpi xmlns:a14="http://schemas.microsoft.com/office/drawing/2010/main" val="0"/>
@@ -1396,7 +1375,7 @@
                     <pic:cNvPicPr/>
                   </pic:nvPicPr>
                   <pic:blipFill>
-                    <a:blip r:embed="rId9">
+                    <a:blip r:embed="rId10">
                       <a:extLst>
                         <a:ext uri="{28A0092B-C50C-407E-A947-70E740481C1C}">
                           <a14:useLocalDpi xmlns:a14="http://schemas.microsoft.com/office/drawing/2010/main" val="0"/>
@@ -3738,7 +3717,7 @@
                     <pic:cNvPicPr/>
                   </pic:nvPicPr>
                   <pic:blipFill>
-                    <a:blip r:embed="rId10">
+                    <a:blip r:embed="rId11">
                       <a:extLst>
                         <a:ext uri="{28A0092B-C50C-407E-A947-70E740481C1C}">
                           <a14:useLocalDpi xmlns:a14="http://schemas.microsoft.com/office/drawing/2010/main" val="0"/>
@@ -3849,7 +3828,7 @@
           <w:shd w:val="clear" w:color="auto" w:fill="FFFFFF"/>
         </w:rPr>
       </w:pPr>
-      <w:bookmarkStart w:id="0" w:name="_Toc225240152"/>
+      <w:bookmarkStart w:id="1" w:name="_Toc225240152"/>
       <w:r>
         <w:rPr>
           <w:rFonts w:ascii="Arial" w:hAnsi="Arial" w:cs="Arial"/>
@@ -3873,74 +3852,6 @@
                 <pic:pic xmlns:pic="http://schemas.openxmlformats.org/drawingml/2006/picture">
                   <pic:nvPicPr>
                     <pic:cNvPr id="6" name="listing.png"/>
-                    <pic:cNvPicPr/>
-                  </pic:nvPicPr>
-                  <pic:blipFill>
-                    <a:blip r:embed="rId11">
-                      <a:extLst>
-                        <a:ext uri="{28A0092B-C50C-407E-A947-70E740481C1C}">
-                          <a14:useLocalDpi xmlns:a14="http://schemas.microsoft.com/office/drawing/2010/main" val="0"/>
-                        </a:ext>
-                      </a:extLst>
-                    </a:blip>
-                    <a:stretch>
-                      <a:fillRect/>
-                    </a:stretch>
-                  </pic:blipFill>
-                  <pic:spPr>
-                    <a:xfrm>
-                      <a:off x="0" y="0"/>
-                      <a:ext cx="5943600" cy="4569460"/>
-                    </a:xfrm>
-                    <a:prstGeom prst="rect">
-                      <a:avLst/>
-                    </a:prstGeom>
-                  </pic:spPr>
-                </pic:pic>
-              </a:graphicData>
-            </a:graphic>
-          </wp:inline>
-        </w:drawing>
-      </w:r>
-    </w:p>
-    <w:p>
-      <w:pPr>
-        <w:pStyle w:val="ListParagraph"/>
-        <w:spacing w:before="20" w:after="120" w:line="240" w:lineRule="auto"/>
-        <w:ind w:left="0"/>
-        <w:rPr>
-          <w:rFonts w:ascii="Arial" w:hAnsi="Arial" w:cs="Arial"/>
-          <w:color w:val="000000"/>
-          <w:sz w:val="36"/>
-          <w:szCs w:val="36"/>
-          <w:u w:val="single"/>
-          <w:shd w:val="clear" w:color="auto" w:fill="FFFFFF"/>
-        </w:rPr>
-      </w:pPr>
-      <w:r>
-        <w:rPr>
-          <w:rFonts w:ascii="Arial" w:hAnsi="Arial" w:cs="Arial"/>
-          <w:noProof/>
-          <w:color w:val="000000"/>
-          <w:sz w:val="36"/>
-          <w:szCs w:val="36"/>
-          <w:u w:val="single"/>
-          <w:shd w:val="clear" w:color="auto" w:fill="FFFFFF"/>
-        </w:rPr>
-        <w:lastRenderedPageBreak/>
-        <w:drawing>
-          <wp:inline distT="0" distB="0" distL="0" distR="0">
-            <wp:extent cx="5943600" cy="4569460"/>
-            <wp:effectExtent l="0" t="0" r="0" b="2540"/>
-            <wp:docPr id="9" name="Picture 9"/>
-            <wp:cNvGraphicFramePr>
-              <a:graphicFrameLocks xmlns:a="http://schemas.openxmlformats.org/drawingml/2006/main" noChangeAspect="1"/>
-            </wp:cNvGraphicFramePr>
-            <a:graphic xmlns:a="http://schemas.openxmlformats.org/drawingml/2006/main">
-              <a:graphicData uri="http://schemas.openxmlformats.org/drawingml/2006/picture">
-                <pic:pic xmlns:pic="http://schemas.openxmlformats.org/drawingml/2006/picture">
-                  <pic:nvPicPr>
-                    <pic:cNvPr id="9" name="details.png"/>
                     <pic:cNvPicPr/>
                   </pic:nvPicPr>
                   <pic:blipFill>
@@ -3985,21 +3896,59 @@
           <w:shd w:val="clear" w:color="auto" w:fill="FFFFFF"/>
         </w:rPr>
       </w:pPr>
-    </w:p>
-    <w:p>
-      <w:pPr>
-        <w:pStyle w:val="ListParagraph"/>
-        <w:spacing w:before="20" w:after="120" w:line="240" w:lineRule="auto"/>
-        <w:ind w:left="0"/>
-        <w:rPr>
-          <w:rFonts w:ascii="Arial" w:hAnsi="Arial" w:cs="Arial"/>
+      <w:r>
+        <w:rPr>
+          <w:rFonts w:ascii="Arial" w:hAnsi="Arial" w:cs="Arial"/>
+          <w:noProof/>
           <w:color w:val="000000"/>
           <w:sz w:val="36"/>
           <w:szCs w:val="36"/>
           <w:u w:val="single"/>
           <w:shd w:val="clear" w:color="auto" w:fill="FFFFFF"/>
         </w:rPr>
-      </w:pPr>
+        <w:lastRenderedPageBreak/>
+        <w:drawing>
+          <wp:inline distT="0" distB="0" distL="0" distR="0">
+            <wp:extent cx="5943600" cy="4569460"/>
+            <wp:effectExtent l="0" t="0" r="0" b="2540"/>
+            <wp:docPr id="9" name="Picture 9"/>
+            <wp:cNvGraphicFramePr>
+              <a:graphicFrameLocks xmlns:a="http://schemas.openxmlformats.org/drawingml/2006/main" noChangeAspect="1"/>
+            </wp:cNvGraphicFramePr>
+            <a:graphic xmlns:a="http://schemas.openxmlformats.org/drawingml/2006/main">
+              <a:graphicData uri="http://schemas.openxmlformats.org/drawingml/2006/picture">
+                <pic:pic xmlns:pic="http://schemas.openxmlformats.org/drawingml/2006/picture">
+                  <pic:nvPicPr>
+                    <pic:cNvPr id="9" name="details.png"/>
+                    <pic:cNvPicPr/>
+                  </pic:nvPicPr>
+                  <pic:blipFill>
+                    <a:blip r:embed="rId13">
+                      <a:extLst>
+                        <a:ext uri="{28A0092B-C50C-407E-A947-70E740481C1C}">
+                          <a14:useLocalDpi xmlns:a14="http://schemas.microsoft.com/office/drawing/2010/main" val="0"/>
+                        </a:ext>
+                      </a:extLst>
+                    </a:blip>
+                    <a:stretch>
+                      <a:fillRect/>
+                    </a:stretch>
+                  </pic:blipFill>
+                  <pic:spPr>
+                    <a:xfrm>
+                      <a:off x="0" y="0"/>
+                      <a:ext cx="5943600" cy="4569460"/>
+                    </a:xfrm>
+                    <a:prstGeom prst="rect">
+                      <a:avLst/>
+                    </a:prstGeom>
+                  </pic:spPr>
+                </pic:pic>
+              </a:graphicData>
+            </a:graphic>
+          </wp:inline>
+        </w:drawing>
+      </w:r>
     </w:p>
     <w:p>
       <w:pPr>
@@ -4180,7 +4129,12 @@
           <w:shd w:val="clear" w:color="auto" w:fill="FFFFFF"/>
         </w:rPr>
       </w:pPr>
-      <w:r>
+    </w:p>
+    <w:p>
+      <w:pPr>
+        <w:pStyle w:val="ListParagraph"/>
+        <w:spacing w:before="20" w:after="120" w:line="240" w:lineRule="auto"/>
+        <w:ind w:left="0"/>
         <w:rPr>
           <w:rFonts w:ascii="Arial" w:hAnsi="Arial" w:cs="Arial"/>
           <w:color w:val="000000"/>
@@ -4189,10 +4143,35 @@
           <w:u w:val="single"/>
           <w:shd w:val="clear" w:color="auto" w:fill="FFFFFF"/>
         </w:rPr>
+      </w:pPr>
+    </w:p>
+    <w:p>
+      <w:pPr>
+        <w:pStyle w:val="ListParagraph"/>
+        <w:spacing w:before="20" w:after="120" w:line="240" w:lineRule="auto"/>
+        <w:ind w:left="0"/>
+        <w:rPr>
+          <w:rFonts w:ascii="Arial" w:hAnsi="Arial" w:cs="Arial"/>
+          <w:color w:val="000000"/>
+          <w:sz w:val="36"/>
+          <w:szCs w:val="36"/>
+          <w:u w:val="single"/>
+          <w:shd w:val="clear" w:color="auto" w:fill="FFFFFF"/>
+        </w:rPr>
+      </w:pPr>
+      <w:r>
+        <w:rPr>
+          <w:rFonts w:ascii="Arial" w:hAnsi="Arial" w:cs="Arial"/>
+          <w:color w:val="000000"/>
+          <w:sz w:val="36"/>
+          <w:szCs w:val="36"/>
+          <w:u w:val="single"/>
+          <w:shd w:val="clear" w:color="auto" w:fill="FFFFFF"/>
+        </w:rPr>
         <w:lastRenderedPageBreak/>
         <w:t>Data Design</w:t>
       </w:r>
-      <w:bookmarkEnd w:id="0"/>
+      <w:bookmarkEnd w:id="1"/>
     </w:p>
     <w:p>
       <w:pPr>
@@ -7280,7 +7259,7 @@
                     <pic:cNvPicPr/>
                   </pic:nvPicPr>
                   <pic:blipFill>
-                    <a:blip r:embed="rId13">
+                    <a:blip r:embed="rId14">
                       <a:extLst>
                         <a:ext uri="{28A0092B-C50C-407E-A947-70E740481C1C}">
                           <a14:useLocalDpi xmlns:a14="http://schemas.microsoft.com/office/drawing/2010/main" val="0"/>
@@ -7306,8 +7285,6 @@
           </wp:inline>
         </w:drawing>
       </w:r>
-      <w:bookmarkStart w:id="1" w:name="_GoBack"/>
-      <w:bookmarkEnd w:id="1"/>
     </w:p>
     <w:p>
       <w:pPr>
@@ -7433,7 +7410,7 @@
                     <pic:cNvPicPr/>
                   </pic:nvPicPr>
                   <pic:blipFill>
-                    <a:blip r:embed="rId14">
+                    <a:blip r:embed="rId15">
                       <a:extLst>
                         <a:ext uri="{28A0092B-C50C-407E-A947-70E740481C1C}">
                           <a14:useLocalDpi xmlns:a14="http://schemas.microsoft.com/office/drawing/2010/main" val="0"/>
@@ -9956,7 +9933,7 @@
 </file>
 
 <file path=customXml/itemProps1.xml><?xml version="1.0" encoding="utf-8"?>
-<ds:datastoreItem xmlns:ds="http://schemas.openxmlformats.org/officeDocument/2006/customXml" ds:itemID="{633304B7-76E3-401A-93EC-DE088A3AB8EF}">
+<ds:datastoreItem xmlns:ds="http://schemas.openxmlformats.org/officeDocument/2006/customXml" ds:itemID="{BD400DBE-2080-46E8-AD25-BC80FA1CE950}">
   <ds:schemaRefs>
     <ds:schemaRef ds:uri="http://schemas.openxmlformats.org/officeDocument/2006/bibliography"/>
   </ds:schemaRefs>

</xml_diff>

<commit_message>
Added organization back into design document
changed some display names in opportunity model
changed some editorfor's to textareas
Added a disclaimer to the details view
updated design document
</commit_message>
<xml_diff>
--- a/Technical Design Document.docx
+++ b/Technical Design Document.docx
@@ -947,6 +947,38 @@
     </w:p>
     <w:p>
       <w:pPr>
+        <w:pStyle w:val="ListParagraph"/>
+        <w:rPr>
+          <w:rFonts w:ascii="Arial" w:hAnsi="Arial" w:cs="Arial"/>
+          <w:sz w:val="24"/>
+          <w:szCs w:val="28"/>
+        </w:rPr>
+      </w:pPr>
+    </w:p>
+    <w:p>
+      <w:pPr>
+        <w:pStyle w:val="ListParagraph"/>
+        <w:numPr>
+          <w:ilvl w:val="0"/>
+          <w:numId w:val="12"/>
+        </w:numPr>
+        <w:rPr>
+          <w:rFonts w:ascii="Arial" w:hAnsi="Arial" w:cs="Arial"/>
+          <w:sz w:val="24"/>
+          <w:szCs w:val="28"/>
+        </w:rPr>
+      </w:pPr>
+      <w:r>
+        <w:rPr>
+          <w:rFonts w:ascii="Arial" w:hAnsi="Arial" w:cs="Arial"/>
+          <w:sz w:val="24"/>
+          <w:szCs w:val="28"/>
+        </w:rPr>
+        <w:t>Allowing businesses to apply for accounts so that they may directly submit co-op opportunities through the site, to be approved by the site administrator.</w:t>
+      </w:r>
+    </w:p>
+    <w:p>
+      <w:pPr>
         <w:rPr>
           <w:rFonts w:ascii="Arial" w:hAnsi="Arial" w:cs="Arial"/>
           <w:sz w:val="24"/>
@@ -989,23 +1021,7 @@
           <w:sz w:val="24"/>
           <w:szCs w:val="28"/>
         </w:rPr>
-        <w:t>Allowing businesses to apply for accounts so that they may directly submit co-op opportunities through the site, to</w:t>
-      </w:r>
-      <w:r>
-        <w:rPr>
-          <w:rFonts w:ascii="Arial" w:hAnsi="Arial" w:cs="Arial"/>
-          <w:sz w:val="24"/>
-          <w:szCs w:val="28"/>
-        </w:rPr>
-        <w:t xml:space="preserve"> be approved by the site administrator</w:t>
-      </w:r>
-      <w:r>
-        <w:rPr>
-          <w:rFonts w:ascii="Arial" w:hAnsi="Arial" w:cs="Arial"/>
-          <w:sz w:val="24"/>
-          <w:szCs w:val="28"/>
-        </w:rPr>
-        <w:t>.</w:t>
+        <w:t>Allowing students to check off all courses they have completed</w:t>
       </w:r>
     </w:p>
     <w:p>
@@ -1037,7 +1053,7 @@
           <w:sz w:val="24"/>
           <w:szCs w:val="28"/>
         </w:rPr>
-        <w:t>Allowing students to check off all courses they have completed</w:t>
+        <w:t>Displaying only co-op opportunities to students who meet the minimum courses required to have the skills needed for the opportunity.</w:t>
       </w:r>
     </w:p>
     <w:p>
@@ -1069,7 +1085,7 @@
           <w:sz w:val="24"/>
           <w:szCs w:val="28"/>
         </w:rPr>
-        <w:t>Displaying only co-op opportunities to students who meet the minimum courses required to have the skills needed for the opportunity.</w:t>
+        <w:t>Displaying co-op opportunities to students based on their selected major</w:t>
       </w:r>
     </w:p>
     <w:p>
@@ -1105,55 +1121,28 @@
           <w:szCs w:val="28"/>
         </w:rPr>
       </w:pPr>
-    </w:p>
-    <w:p>
-      <w:pPr>
-        <w:rPr>
-          <w:rFonts w:ascii="Arial" w:hAnsi="Arial" w:cs="Arial"/>
-          <w:sz w:val="24"/>
-          <w:szCs w:val="28"/>
-        </w:rPr>
-      </w:pPr>
-    </w:p>
-    <w:p>
-      <w:pPr>
+      <w:r>
         <w:rPr>
           <w:rFonts w:ascii="Arial" w:hAnsi="Arial" w:cs="Arial"/>
           <w:b/>
           <w:sz w:val="28"/>
           <w:szCs w:val="28"/>
         </w:rPr>
-      </w:pPr>
-      <w:r>
-        <w:rPr>
-          <w:rFonts w:ascii="Arial" w:hAnsi="Arial" w:cs="Arial"/>
-          <w:b/>
-          <w:sz w:val="28"/>
-          <w:szCs w:val="28"/>
-        </w:rPr>
-        <w:lastRenderedPageBreak/>
-        <w:t>Use Cases</w:t>
-      </w:r>
-    </w:p>
-    <w:p>
-      <w:pPr>
-        <w:rPr>
-          <w:rFonts w:ascii="Arial" w:hAnsi="Arial" w:cs="Arial"/>
-          <w:sz w:val="24"/>
-          <w:szCs w:val="28"/>
-        </w:rPr>
-      </w:pPr>
-    </w:p>
-    <w:p>
-      <w:pPr>
-        <w:rPr>
-          <w:rFonts w:ascii="Arial" w:hAnsi="Arial" w:cs="Arial"/>
-          <w:sz w:val="24"/>
-          <w:szCs w:val="28"/>
-        </w:rPr>
-      </w:pPr>
-      <w:r>
-        <w:object w:dxaOrig="11191" w:dyaOrig="13621">
+        <w:t>Use Case Diagram</w:t>
+      </w:r>
+      <w:bookmarkStart w:id="0" w:name="_GoBack"/>
+      <w:bookmarkEnd w:id="0"/>
+    </w:p>
+    <w:p>
+      <w:pPr>
+        <w:rPr>
+          <w:rFonts w:ascii="Arial" w:hAnsi="Arial" w:cs="Arial"/>
+          <w:sz w:val="24"/>
+          <w:szCs w:val="28"/>
+        </w:rPr>
+      </w:pPr>
+      <w:r>
+        <w:object w:dxaOrig="11011" w:dyaOrig="15286">
           <v:shapetype id="_x0000_t75" coordsize="21600,21600" o:spt="75" o:preferrelative="t" path="m@4@5l@4@11@9@11@9@5xe" filled="f" stroked="f">
             <v:stroke joinstyle="miter"/>
             <v:formulas>
@@ -1173,14 +1162,12 @@
             <v:path o:extrusionok="f" gradientshapeok="t" o:connecttype="rect"/>
             <o:lock v:ext="edit" aspectratio="t"/>
           </v:shapetype>
-          <v:shape id="_x0000_i1028" type="#_x0000_t75" style="width:467.7pt;height:569.1pt" o:ole="">
+          <v:shape id="_x0000_i1030" type="#_x0000_t75" style="width:466.45pt;height:647.35pt" o:ole="">
             <v:imagedata r:id="rId6" o:title=""/>
           </v:shape>
-          <o:OLEObject Type="Embed" ProgID="Visio.Drawing.15" ShapeID="_x0000_i1028" DrawAspect="Content" ObjectID="_1524823165" r:id="rId7"/>
+          <o:OLEObject Type="Embed" ProgID="Visio.Drawing.15" ShapeID="_x0000_i1030" DrawAspect="Content" ObjectID="_1524832654" r:id="rId7"/>
         </w:object>
       </w:r>
-      <w:bookmarkStart w:id="0" w:name="_GoBack"/>
-      <w:bookmarkEnd w:id="0"/>
     </w:p>
     <w:p>
       <w:pPr>
@@ -9933,7 +9920,7 @@
 </file>
 
 <file path=customXml/itemProps1.xml><?xml version="1.0" encoding="utf-8"?>
-<ds:datastoreItem xmlns:ds="http://schemas.openxmlformats.org/officeDocument/2006/customXml" ds:itemID="{BD400DBE-2080-46E8-AD25-BC80FA1CE950}">
+<ds:datastoreItem xmlns:ds="http://schemas.openxmlformats.org/officeDocument/2006/customXml" ds:itemID="{12367D2B-DEB4-4B53-8392-B7F2737D16C9}">
   <ds:schemaRefs>
     <ds:schemaRef ds:uri="http://schemas.openxmlformats.org/officeDocument/2006/bibliography"/>
   </ds:schemaRefs>

</xml_diff>

<commit_message>
removed some administrator duties from use case design
</commit_message>
<xml_diff>
--- a/Technical Design Document.docx
+++ b/Technical Design Document.docx
@@ -293,7 +293,6 @@
           <w:szCs w:val="36"/>
           <w:u w:val="single"/>
         </w:rPr>
-        <w:lastRenderedPageBreak/>
         <w:t>Introduction</w:t>
       </w:r>
     </w:p>
@@ -685,7 +684,6 @@
           <w:szCs w:val="36"/>
           <w:u w:val="single"/>
         </w:rPr>
-        <w:lastRenderedPageBreak/>
         <w:t>Design Overview</w:t>
       </w:r>
     </w:p>
@@ -1130,44 +1128,70 @@
         </w:rPr>
         <w:t>Use Case Diagram</w:t>
       </w:r>
+    </w:p>
+    <w:p>
+      <w:pPr>
+        <w:rPr>
+          <w:rFonts w:ascii="Arial" w:hAnsi="Arial" w:cs="Arial"/>
+          <w:sz w:val="24"/>
+          <w:szCs w:val="28"/>
+        </w:rPr>
+      </w:pPr>
+      <w:r>
+        <w:rPr>
+          <w:noProof/>
+        </w:rPr>
+        <w:drawing>
+          <wp:inline distT="0" distB="0" distL="0" distR="0">
+            <wp:extent cx="5943600" cy="8254038"/>
+            <wp:effectExtent l="0" t="0" r="0" b="0"/>
+            <wp:docPr id="1" name="Picture 1" descr="C:\Users\gabe\Documents\LCC Classwork\Spring 16\CS 297\labs\lab 1\Use Cases.png"/>
+            <wp:cNvGraphicFramePr>
+              <a:graphicFrameLocks xmlns:a="http://schemas.openxmlformats.org/drawingml/2006/main" noChangeAspect="1"/>
+            </wp:cNvGraphicFramePr>
+            <a:graphic xmlns:a="http://schemas.openxmlformats.org/drawingml/2006/main">
+              <a:graphicData uri="http://schemas.openxmlformats.org/drawingml/2006/picture">
+                <pic:pic xmlns:pic="http://schemas.openxmlformats.org/drawingml/2006/picture">
+                  <pic:nvPicPr>
+                    <pic:cNvPr id="0" name="Picture 9" descr="C:\Users\gabe\Documents\LCC Classwork\Spring 16\CS 297\labs\lab 1\Use Cases.png"/>
+                    <pic:cNvPicPr>
+                      <a:picLocks noChangeAspect="1" noChangeArrowheads="1"/>
+                    </pic:cNvPicPr>
+                  </pic:nvPicPr>
+                  <pic:blipFill>
+                    <a:blip r:embed="rId6">
+                      <a:extLst>
+                        <a:ext uri="{28A0092B-C50C-407E-A947-70E740481C1C}">
+                          <a14:useLocalDpi xmlns:a14="http://schemas.microsoft.com/office/drawing/2010/main" val="0"/>
+                        </a:ext>
+                      </a:extLst>
+                    </a:blip>
+                    <a:srcRect/>
+                    <a:stretch>
+                      <a:fillRect/>
+                    </a:stretch>
+                  </pic:blipFill>
+                  <pic:spPr bwMode="auto">
+                    <a:xfrm>
+                      <a:off x="0" y="0"/>
+                      <a:ext cx="5943600" cy="8254038"/>
+                    </a:xfrm>
+                    <a:prstGeom prst="rect">
+                      <a:avLst/>
+                    </a:prstGeom>
+                    <a:noFill/>
+                    <a:ln>
+                      <a:noFill/>
+                    </a:ln>
+                  </pic:spPr>
+                </pic:pic>
+              </a:graphicData>
+            </a:graphic>
+          </wp:inline>
+        </w:drawing>
+      </w:r>
       <w:bookmarkStart w:id="0" w:name="_GoBack"/>
       <w:bookmarkEnd w:id="0"/>
-    </w:p>
-    <w:p>
-      <w:pPr>
-        <w:rPr>
-          <w:rFonts w:ascii="Arial" w:hAnsi="Arial" w:cs="Arial"/>
-          <w:sz w:val="24"/>
-          <w:szCs w:val="28"/>
-        </w:rPr>
-      </w:pPr>
-      <w:r>
-        <w:object w:dxaOrig="11011" w:dyaOrig="15286">
-          <v:shapetype id="_x0000_t75" coordsize="21600,21600" o:spt="75" o:preferrelative="t" path="m@4@5l@4@11@9@11@9@5xe" filled="f" stroked="f">
-            <v:stroke joinstyle="miter"/>
-            <v:formulas>
-              <v:f eqn="if lineDrawn pixelLineWidth 0"/>
-              <v:f eqn="sum @0 1 0"/>
-              <v:f eqn="sum 0 0 @1"/>
-              <v:f eqn="prod @2 1 2"/>
-              <v:f eqn="prod @3 21600 pixelWidth"/>
-              <v:f eqn="prod @3 21600 pixelHeight"/>
-              <v:f eqn="sum @0 0 1"/>
-              <v:f eqn="prod @6 1 2"/>
-              <v:f eqn="prod @7 21600 pixelWidth"/>
-              <v:f eqn="sum @8 21600 0"/>
-              <v:f eqn="prod @7 21600 pixelHeight"/>
-              <v:f eqn="sum @10 21600 0"/>
-            </v:formulas>
-            <v:path o:extrusionok="f" gradientshapeok="t" o:connecttype="rect"/>
-            <o:lock v:ext="edit" aspectratio="t"/>
-          </v:shapetype>
-          <v:shape id="_x0000_i1030" type="#_x0000_t75" style="width:466.45pt;height:647.35pt" o:ole="">
-            <v:imagedata r:id="rId6" o:title=""/>
-          </v:shape>
-          <o:OLEObject Type="Embed" ProgID="Visio.Drawing.15" ShapeID="_x0000_i1030" DrawAspect="Content" ObjectID="_1524832654" r:id="rId7"/>
-        </w:object>
-      </w:r>
     </w:p>
     <w:p>
       <w:pPr>
@@ -1242,7 +1266,7 @@
                     <pic:cNvPicPr/>
                   </pic:nvPicPr>
                   <pic:blipFill>
-                    <a:blip r:embed="rId8">
+                    <a:blip r:embed="rId7">
                       <a:extLst>
                         <a:ext uri="{28A0092B-C50C-407E-A947-70E740481C1C}">
                           <a14:useLocalDpi xmlns:a14="http://schemas.microsoft.com/office/drawing/2010/main" val="0"/>
@@ -1285,7 +1309,6 @@
           <w:sz w:val="28"/>
           <w:szCs w:val="28"/>
         </w:rPr>
-        <w:lastRenderedPageBreak/>
         <w:drawing>
           <wp:inline distT="0" distB="0" distL="0" distR="0" wp14:anchorId="70FEF100" wp14:editId="7F707DD7">
             <wp:extent cx="5943600" cy="3940810"/>
@@ -1302,7 +1325,7 @@
                     <pic:cNvPicPr/>
                   </pic:nvPicPr>
                   <pic:blipFill>
-                    <a:blip r:embed="rId9">
+                    <a:blip r:embed="rId8">
                       <a:extLst>
                         <a:ext uri="{28A0092B-C50C-407E-A947-70E740481C1C}">
                           <a14:useLocalDpi xmlns:a14="http://schemas.microsoft.com/office/drawing/2010/main" val="0"/>
@@ -1345,7 +1368,6 @@
           <w:sz w:val="28"/>
           <w:szCs w:val="28"/>
         </w:rPr>
-        <w:lastRenderedPageBreak/>
         <w:drawing>
           <wp:inline distT="0" distB="0" distL="0" distR="0" wp14:anchorId="2640C06B" wp14:editId="1D2280EB">
             <wp:extent cx="4934639" cy="5506218"/>
@@ -1362,7 +1384,7 @@
                     <pic:cNvPicPr/>
                   </pic:nvPicPr>
                   <pic:blipFill>
-                    <a:blip r:embed="rId10">
+                    <a:blip r:embed="rId9">
                       <a:extLst>
                         <a:ext uri="{28A0092B-C50C-407E-A947-70E740481C1C}">
                           <a14:useLocalDpi xmlns:a14="http://schemas.microsoft.com/office/drawing/2010/main" val="0"/>
@@ -1486,7 +1508,6 @@
           <w:sz w:val="28"/>
           <w:szCs w:val="28"/>
         </w:rPr>
-        <w:lastRenderedPageBreak/>
         <w:t>Approach</w:t>
       </w:r>
     </w:p>
@@ -1964,7 +1985,6 @@
           <w:szCs w:val="36"/>
           <w:u w:val="single"/>
         </w:rPr>
-        <w:lastRenderedPageBreak/>
         <w:t>Design methods and Standards</w:t>
       </w:r>
     </w:p>
@@ -3704,7 +3724,7 @@
                     <pic:cNvPicPr/>
                   </pic:nvPicPr>
                   <pic:blipFill>
-                    <a:blip r:embed="rId11">
+                    <a:blip r:embed="rId10">
                       <a:extLst>
                         <a:ext uri="{28A0092B-C50C-407E-A947-70E740481C1C}">
                           <a14:useLocalDpi xmlns:a14="http://schemas.microsoft.com/office/drawing/2010/main" val="0"/>
@@ -3839,6 +3859,73 @@
                 <pic:pic xmlns:pic="http://schemas.openxmlformats.org/drawingml/2006/picture">
                   <pic:nvPicPr>
                     <pic:cNvPr id="6" name="listing.png"/>
+                    <pic:cNvPicPr/>
+                  </pic:nvPicPr>
+                  <pic:blipFill>
+                    <a:blip r:embed="rId11">
+                      <a:extLst>
+                        <a:ext uri="{28A0092B-C50C-407E-A947-70E740481C1C}">
+                          <a14:useLocalDpi xmlns:a14="http://schemas.microsoft.com/office/drawing/2010/main" val="0"/>
+                        </a:ext>
+                      </a:extLst>
+                    </a:blip>
+                    <a:stretch>
+                      <a:fillRect/>
+                    </a:stretch>
+                  </pic:blipFill>
+                  <pic:spPr>
+                    <a:xfrm>
+                      <a:off x="0" y="0"/>
+                      <a:ext cx="5943600" cy="4569460"/>
+                    </a:xfrm>
+                    <a:prstGeom prst="rect">
+                      <a:avLst/>
+                    </a:prstGeom>
+                  </pic:spPr>
+                </pic:pic>
+              </a:graphicData>
+            </a:graphic>
+          </wp:inline>
+        </w:drawing>
+      </w:r>
+    </w:p>
+    <w:p>
+      <w:pPr>
+        <w:pStyle w:val="ListParagraph"/>
+        <w:spacing w:before="20" w:after="120" w:line="240" w:lineRule="auto"/>
+        <w:ind w:left="0"/>
+        <w:rPr>
+          <w:rFonts w:ascii="Arial" w:hAnsi="Arial" w:cs="Arial"/>
+          <w:color w:val="000000"/>
+          <w:sz w:val="36"/>
+          <w:szCs w:val="36"/>
+          <w:u w:val="single"/>
+          <w:shd w:val="clear" w:color="auto" w:fill="FFFFFF"/>
+        </w:rPr>
+      </w:pPr>
+      <w:r>
+        <w:rPr>
+          <w:rFonts w:ascii="Arial" w:hAnsi="Arial" w:cs="Arial"/>
+          <w:noProof/>
+          <w:color w:val="000000"/>
+          <w:sz w:val="36"/>
+          <w:szCs w:val="36"/>
+          <w:u w:val="single"/>
+          <w:shd w:val="clear" w:color="auto" w:fill="FFFFFF"/>
+        </w:rPr>
+        <w:drawing>
+          <wp:inline distT="0" distB="0" distL="0" distR="0">
+            <wp:extent cx="5943600" cy="4569460"/>
+            <wp:effectExtent l="0" t="0" r="0" b="2540"/>
+            <wp:docPr id="9" name="Picture 9"/>
+            <wp:cNvGraphicFramePr>
+              <a:graphicFrameLocks xmlns:a="http://schemas.openxmlformats.org/drawingml/2006/main" noChangeAspect="1"/>
+            </wp:cNvGraphicFramePr>
+            <a:graphic xmlns:a="http://schemas.openxmlformats.org/drawingml/2006/main">
+              <a:graphicData uri="http://schemas.openxmlformats.org/drawingml/2006/picture">
+                <pic:pic xmlns:pic="http://schemas.openxmlformats.org/drawingml/2006/picture">
+                  <pic:nvPicPr>
+                    <pic:cNvPr id="9" name="details.png"/>
                     <pic:cNvPicPr/>
                   </pic:nvPicPr>
                   <pic:blipFill>
@@ -3883,59 +3970,21 @@
           <w:shd w:val="clear" w:color="auto" w:fill="FFFFFF"/>
         </w:rPr>
       </w:pPr>
-      <w:r>
-        <w:rPr>
-          <w:rFonts w:ascii="Arial" w:hAnsi="Arial" w:cs="Arial"/>
-          <w:noProof/>
+    </w:p>
+    <w:p>
+      <w:pPr>
+        <w:pStyle w:val="ListParagraph"/>
+        <w:spacing w:before="20" w:after="120" w:line="240" w:lineRule="auto"/>
+        <w:ind w:left="0"/>
+        <w:rPr>
+          <w:rFonts w:ascii="Arial" w:hAnsi="Arial" w:cs="Arial"/>
           <w:color w:val="000000"/>
           <w:sz w:val="36"/>
           <w:szCs w:val="36"/>
           <w:u w:val="single"/>
           <w:shd w:val="clear" w:color="auto" w:fill="FFFFFF"/>
         </w:rPr>
-        <w:lastRenderedPageBreak/>
-        <w:drawing>
-          <wp:inline distT="0" distB="0" distL="0" distR="0">
-            <wp:extent cx="5943600" cy="4569460"/>
-            <wp:effectExtent l="0" t="0" r="0" b="2540"/>
-            <wp:docPr id="9" name="Picture 9"/>
-            <wp:cNvGraphicFramePr>
-              <a:graphicFrameLocks xmlns:a="http://schemas.openxmlformats.org/drawingml/2006/main" noChangeAspect="1"/>
-            </wp:cNvGraphicFramePr>
-            <a:graphic xmlns:a="http://schemas.openxmlformats.org/drawingml/2006/main">
-              <a:graphicData uri="http://schemas.openxmlformats.org/drawingml/2006/picture">
-                <pic:pic xmlns:pic="http://schemas.openxmlformats.org/drawingml/2006/picture">
-                  <pic:nvPicPr>
-                    <pic:cNvPr id="9" name="details.png"/>
-                    <pic:cNvPicPr/>
-                  </pic:nvPicPr>
-                  <pic:blipFill>
-                    <a:blip r:embed="rId13">
-                      <a:extLst>
-                        <a:ext uri="{28A0092B-C50C-407E-A947-70E740481C1C}">
-                          <a14:useLocalDpi xmlns:a14="http://schemas.microsoft.com/office/drawing/2010/main" val="0"/>
-                        </a:ext>
-                      </a:extLst>
-                    </a:blip>
-                    <a:stretch>
-                      <a:fillRect/>
-                    </a:stretch>
-                  </pic:blipFill>
-                  <pic:spPr>
-                    <a:xfrm>
-                      <a:off x="0" y="0"/>
-                      <a:ext cx="5943600" cy="4569460"/>
-                    </a:xfrm>
-                    <a:prstGeom prst="rect">
-                      <a:avLst/>
-                    </a:prstGeom>
-                  </pic:spPr>
-                </pic:pic>
-              </a:graphicData>
-            </a:graphic>
-          </wp:inline>
-        </w:drawing>
-      </w:r>
+      </w:pPr>
     </w:p>
     <w:p>
       <w:pPr>
@@ -4116,12 +4165,7 @@
           <w:shd w:val="clear" w:color="auto" w:fill="FFFFFF"/>
         </w:rPr>
       </w:pPr>
-    </w:p>
-    <w:p>
-      <w:pPr>
-        <w:pStyle w:val="ListParagraph"/>
-        <w:spacing w:before="20" w:after="120" w:line="240" w:lineRule="auto"/>
-        <w:ind w:left="0"/>
+      <w:r>
         <w:rPr>
           <w:rFonts w:ascii="Arial" w:hAnsi="Arial" w:cs="Arial"/>
           <w:color w:val="000000"/>
@@ -4130,32 +4174,6 @@
           <w:u w:val="single"/>
           <w:shd w:val="clear" w:color="auto" w:fill="FFFFFF"/>
         </w:rPr>
-      </w:pPr>
-    </w:p>
-    <w:p>
-      <w:pPr>
-        <w:pStyle w:val="ListParagraph"/>
-        <w:spacing w:before="20" w:after="120" w:line="240" w:lineRule="auto"/>
-        <w:ind w:left="0"/>
-        <w:rPr>
-          <w:rFonts w:ascii="Arial" w:hAnsi="Arial" w:cs="Arial"/>
-          <w:color w:val="000000"/>
-          <w:sz w:val="36"/>
-          <w:szCs w:val="36"/>
-          <w:u w:val="single"/>
-          <w:shd w:val="clear" w:color="auto" w:fill="FFFFFF"/>
-        </w:rPr>
-      </w:pPr>
-      <w:r>
-        <w:rPr>
-          <w:rFonts w:ascii="Arial" w:hAnsi="Arial" w:cs="Arial"/>
-          <w:color w:val="000000"/>
-          <w:sz w:val="36"/>
-          <w:szCs w:val="36"/>
-          <w:u w:val="single"/>
-          <w:shd w:val="clear" w:color="auto" w:fill="FFFFFF"/>
-        </w:rPr>
-        <w:lastRenderedPageBreak/>
         <w:t>Data Design</w:t>
       </w:r>
       <w:bookmarkEnd w:id="1"/>
@@ -4866,7 +4884,6 @@
                 <w:sz w:val="28"/>
                 <w:szCs w:val="28"/>
               </w:rPr>
-              <w:lastRenderedPageBreak/>
               <w:t xml:space="preserve">Joined </w:t>
             </w:r>
             <w:r>
@@ -5523,7 +5540,6 @@
                 <w:szCs w:val="28"/>
                 <w:shd w:val="clear" w:color="auto" w:fill="FFFFFF"/>
               </w:rPr>
-              <w:lastRenderedPageBreak/>
               <w:t>Table Per Class</w:t>
             </w:r>
           </w:p>
@@ -6448,7 +6464,6 @@
           <w:sz w:val="24"/>
           <w:szCs w:val="24"/>
         </w:rPr>
-        <w:lastRenderedPageBreak/>
         <w:t>Exploit:</w:t>
       </w:r>
     </w:p>
@@ -7095,7 +7110,6 @@
           <w:b/>
           <w:color w:val="000000"/>
         </w:rPr>
-        <w:lastRenderedPageBreak/>
         <w:t>Classified information:</w:t>
       </w:r>
       <w:r>
@@ -7246,7 +7260,7 @@
                     <pic:cNvPicPr/>
                   </pic:nvPicPr>
                   <pic:blipFill>
-                    <a:blip r:embed="rId14">
+                    <a:blip r:embed="rId13">
                       <a:extLst>
                         <a:ext uri="{28A0092B-C50C-407E-A947-70E740481C1C}">
                           <a14:useLocalDpi xmlns:a14="http://schemas.microsoft.com/office/drawing/2010/main" val="0"/>
@@ -7357,7 +7371,6 @@
           <w:sz w:val="28"/>
           <w:szCs w:val="28"/>
         </w:rPr>
-        <w:lastRenderedPageBreak/>
         <w:t>Database Schema Expansion</w:t>
       </w:r>
     </w:p>
@@ -7397,7 +7410,7 @@
                     <pic:cNvPicPr/>
                   </pic:nvPicPr>
                   <pic:blipFill>
-                    <a:blip r:embed="rId15">
+                    <a:blip r:embed="rId14">
                       <a:extLst>
                         <a:ext uri="{28A0092B-C50C-407E-A947-70E740481C1C}">
                           <a14:useLocalDpi xmlns:a14="http://schemas.microsoft.com/office/drawing/2010/main" val="0"/>
@@ -7533,7 +7546,6 @@
         <w:pStyle w:val="Heading1"/>
       </w:pPr>
       <w:r>
-        <w:lastRenderedPageBreak/>
         <w:t>Works Cited</w:t>
       </w:r>
     </w:p>
@@ -9920,7 +9932,7 @@
 </file>
 
 <file path=customXml/itemProps1.xml><?xml version="1.0" encoding="utf-8"?>
-<ds:datastoreItem xmlns:ds="http://schemas.openxmlformats.org/officeDocument/2006/customXml" ds:itemID="{12367D2B-DEB4-4B53-8392-B7F2737D16C9}">
+<ds:datastoreItem xmlns:ds="http://schemas.openxmlformats.org/officeDocument/2006/customXml" ds:itemID="{63F35028-B26B-41A5-874D-5833AAF4C1DF}">
   <ds:schemaRefs>
     <ds:schemaRef ds:uri="http://schemas.openxmlformats.org/officeDocument/2006/bibliography"/>
   </ds:schemaRefs>

</xml_diff>

<commit_message>
took another admin option out I had missed
</commit_message>
<xml_diff>
--- a/Technical Design Document.docx
+++ b/Technical Design Document.docx
@@ -293,6 +293,7 @@
           <w:szCs w:val="36"/>
           <w:u w:val="single"/>
         </w:rPr>
+        <w:lastRenderedPageBreak/>
         <w:t>Introduction</w:t>
       </w:r>
     </w:p>
@@ -684,6 +685,7 @@
           <w:szCs w:val="36"/>
           <w:u w:val="single"/>
         </w:rPr>
+        <w:lastRenderedPageBreak/>
         <w:t>Design Overview</w:t>
       </w:r>
     </w:p>
@@ -1138,57 +1140,31 @@
         </w:rPr>
       </w:pPr>
       <w:r>
-        <w:rPr>
-          <w:noProof/>
-        </w:rPr>
-        <w:drawing>
-          <wp:inline distT="0" distB="0" distL="0" distR="0">
-            <wp:extent cx="5943600" cy="8254038"/>
-            <wp:effectExtent l="0" t="0" r="0" b="0"/>
-            <wp:docPr id="1" name="Picture 1" descr="C:\Users\gabe\Documents\LCC Classwork\Spring 16\CS 297\labs\lab 1\Use Cases.png"/>
-            <wp:cNvGraphicFramePr>
-              <a:graphicFrameLocks xmlns:a="http://schemas.openxmlformats.org/drawingml/2006/main" noChangeAspect="1"/>
-            </wp:cNvGraphicFramePr>
-            <a:graphic xmlns:a="http://schemas.openxmlformats.org/drawingml/2006/main">
-              <a:graphicData uri="http://schemas.openxmlformats.org/drawingml/2006/picture">
-                <pic:pic xmlns:pic="http://schemas.openxmlformats.org/drawingml/2006/picture">
-                  <pic:nvPicPr>
-                    <pic:cNvPr id="0" name="Picture 9" descr="C:\Users\gabe\Documents\LCC Classwork\Spring 16\CS 297\labs\lab 1\Use Cases.png"/>
-                    <pic:cNvPicPr>
-                      <a:picLocks noChangeAspect="1" noChangeArrowheads="1"/>
-                    </pic:cNvPicPr>
-                  </pic:nvPicPr>
-                  <pic:blipFill>
-                    <a:blip r:embed="rId6">
-                      <a:extLst>
-                        <a:ext uri="{28A0092B-C50C-407E-A947-70E740481C1C}">
-                          <a14:useLocalDpi xmlns:a14="http://schemas.microsoft.com/office/drawing/2010/main" val="0"/>
-                        </a:ext>
-                      </a:extLst>
-                    </a:blip>
-                    <a:srcRect/>
-                    <a:stretch>
-                      <a:fillRect/>
-                    </a:stretch>
-                  </pic:blipFill>
-                  <pic:spPr bwMode="auto">
-                    <a:xfrm>
-                      <a:off x="0" y="0"/>
-                      <a:ext cx="5943600" cy="8254038"/>
-                    </a:xfrm>
-                    <a:prstGeom prst="rect">
-                      <a:avLst/>
-                    </a:prstGeom>
-                    <a:noFill/>
-                    <a:ln>
-                      <a:noFill/>
-                    </a:ln>
-                  </pic:spPr>
-                </pic:pic>
-              </a:graphicData>
-            </a:graphic>
-          </wp:inline>
-        </w:drawing>
+        <w:object w:dxaOrig="11011" w:dyaOrig="15286">
+          <v:shapetype id="_x0000_t75" coordsize="21600,21600" o:spt="75" o:preferrelative="t" path="m@4@5l@4@11@9@11@9@5xe" filled="f" stroked="f">
+            <v:stroke joinstyle="miter"/>
+            <v:formulas>
+              <v:f eqn="if lineDrawn pixelLineWidth 0"/>
+              <v:f eqn="sum @0 1 0"/>
+              <v:f eqn="sum 0 0 @1"/>
+              <v:f eqn="prod @2 1 2"/>
+              <v:f eqn="prod @3 21600 pixelWidth"/>
+              <v:f eqn="prod @3 21600 pixelHeight"/>
+              <v:f eqn="sum @0 0 1"/>
+              <v:f eqn="prod @6 1 2"/>
+              <v:f eqn="prod @7 21600 pixelWidth"/>
+              <v:f eqn="sum @8 21600 0"/>
+              <v:f eqn="prod @7 21600 pixelHeight"/>
+              <v:f eqn="sum @10 21600 0"/>
+            </v:formulas>
+            <v:path o:extrusionok="f" gradientshapeok="t" o:connecttype="rect"/>
+            <o:lock v:ext="edit" aspectratio="t"/>
+          </v:shapetype>
+          <v:shape id="_x0000_i1025" type="#_x0000_t75" style="width:466.45pt;height:647.35pt" o:ole="">
+            <v:imagedata r:id="rId6" o:title=""/>
+          </v:shape>
+          <o:OLEObject Type="Embed" ProgID="Visio.Drawing.15" ShapeID="_x0000_i1025" DrawAspect="Content" ObjectID="_1525084295" r:id="rId7"/>
+        </w:object>
       </w:r>
       <w:bookmarkStart w:id="0" w:name="_GoBack"/>
       <w:bookmarkEnd w:id="0"/>
@@ -1266,7 +1242,7 @@
                     <pic:cNvPicPr/>
                   </pic:nvPicPr>
                   <pic:blipFill>
-                    <a:blip r:embed="rId7">
+                    <a:blip r:embed="rId8">
                       <a:extLst>
                         <a:ext uri="{28A0092B-C50C-407E-A947-70E740481C1C}">
                           <a14:useLocalDpi xmlns:a14="http://schemas.microsoft.com/office/drawing/2010/main" val="0"/>
@@ -1309,6 +1285,7 @@
           <w:sz w:val="28"/>
           <w:szCs w:val="28"/>
         </w:rPr>
+        <w:lastRenderedPageBreak/>
         <w:drawing>
           <wp:inline distT="0" distB="0" distL="0" distR="0" wp14:anchorId="70FEF100" wp14:editId="7F707DD7">
             <wp:extent cx="5943600" cy="3940810"/>
@@ -1325,7 +1302,7 @@
                     <pic:cNvPicPr/>
                   </pic:nvPicPr>
                   <pic:blipFill>
-                    <a:blip r:embed="rId8">
+                    <a:blip r:embed="rId9">
                       <a:extLst>
                         <a:ext uri="{28A0092B-C50C-407E-A947-70E740481C1C}">
                           <a14:useLocalDpi xmlns:a14="http://schemas.microsoft.com/office/drawing/2010/main" val="0"/>
@@ -1368,6 +1345,7 @@
           <w:sz w:val="28"/>
           <w:szCs w:val="28"/>
         </w:rPr>
+        <w:lastRenderedPageBreak/>
         <w:drawing>
           <wp:inline distT="0" distB="0" distL="0" distR="0" wp14:anchorId="2640C06B" wp14:editId="1D2280EB">
             <wp:extent cx="4934639" cy="5506218"/>
@@ -1384,7 +1362,7 @@
                     <pic:cNvPicPr/>
                   </pic:nvPicPr>
                   <pic:blipFill>
-                    <a:blip r:embed="rId9">
+                    <a:blip r:embed="rId10">
                       <a:extLst>
                         <a:ext uri="{28A0092B-C50C-407E-A947-70E740481C1C}">
                           <a14:useLocalDpi xmlns:a14="http://schemas.microsoft.com/office/drawing/2010/main" val="0"/>
@@ -1508,6 +1486,7 @@
           <w:sz w:val="28"/>
           <w:szCs w:val="28"/>
         </w:rPr>
+        <w:lastRenderedPageBreak/>
         <w:t>Approach</w:t>
       </w:r>
     </w:p>
@@ -1985,6 +1964,7 @@
           <w:szCs w:val="36"/>
           <w:u w:val="single"/>
         </w:rPr>
+        <w:lastRenderedPageBreak/>
         <w:t>Design methods and Standards</w:t>
       </w:r>
     </w:p>
@@ -3724,7 +3704,7 @@
                     <pic:cNvPicPr/>
                   </pic:nvPicPr>
                   <pic:blipFill>
-                    <a:blip r:embed="rId10">
+                    <a:blip r:embed="rId11">
                       <a:extLst>
                         <a:ext uri="{28A0092B-C50C-407E-A947-70E740481C1C}">
                           <a14:useLocalDpi xmlns:a14="http://schemas.microsoft.com/office/drawing/2010/main" val="0"/>
@@ -3859,73 +3839,6 @@
                 <pic:pic xmlns:pic="http://schemas.openxmlformats.org/drawingml/2006/picture">
                   <pic:nvPicPr>
                     <pic:cNvPr id="6" name="listing.png"/>
-                    <pic:cNvPicPr/>
-                  </pic:nvPicPr>
-                  <pic:blipFill>
-                    <a:blip r:embed="rId11">
-                      <a:extLst>
-                        <a:ext uri="{28A0092B-C50C-407E-A947-70E740481C1C}">
-                          <a14:useLocalDpi xmlns:a14="http://schemas.microsoft.com/office/drawing/2010/main" val="0"/>
-                        </a:ext>
-                      </a:extLst>
-                    </a:blip>
-                    <a:stretch>
-                      <a:fillRect/>
-                    </a:stretch>
-                  </pic:blipFill>
-                  <pic:spPr>
-                    <a:xfrm>
-                      <a:off x="0" y="0"/>
-                      <a:ext cx="5943600" cy="4569460"/>
-                    </a:xfrm>
-                    <a:prstGeom prst="rect">
-                      <a:avLst/>
-                    </a:prstGeom>
-                  </pic:spPr>
-                </pic:pic>
-              </a:graphicData>
-            </a:graphic>
-          </wp:inline>
-        </w:drawing>
-      </w:r>
-    </w:p>
-    <w:p>
-      <w:pPr>
-        <w:pStyle w:val="ListParagraph"/>
-        <w:spacing w:before="20" w:after="120" w:line="240" w:lineRule="auto"/>
-        <w:ind w:left="0"/>
-        <w:rPr>
-          <w:rFonts w:ascii="Arial" w:hAnsi="Arial" w:cs="Arial"/>
-          <w:color w:val="000000"/>
-          <w:sz w:val="36"/>
-          <w:szCs w:val="36"/>
-          <w:u w:val="single"/>
-          <w:shd w:val="clear" w:color="auto" w:fill="FFFFFF"/>
-        </w:rPr>
-      </w:pPr>
-      <w:r>
-        <w:rPr>
-          <w:rFonts w:ascii="Arial" w:hAnsi="Arial" w:cs="Arial"/>
-          <w:noProof/>
-          <w:color w:val="000000"/>
-          <w:sz w:val="36"/>
-          <w:szCs w:val="36"/>
-          <w:u w:val="single"/>
-          <w:shd w:val="clear" w:color="auto" w:fill="FFFFFF"/>
-        </w:rPr>
-        <w:drawing>
-          <wp:inline distT="0" distB="0" distL="0" distR="0">
-            <wp:extent cx="5943600" cy="4569460"/>
-            <wp:effectExtent l="0" t="0" r="0" b="2540"/>
-            <wp:docPr id="9" name="Picture 9"/>
-            <wp:cNvGraphicFramePr>
-              <a:graphicFrameLocks xmlns:a="http://schemas.openxmlformats.org/drawingml/2006/main" noChangeAspect="1"/>
-            </wp:cNvGraphicFramePr>
-            <a:graphic xmlns:a="http://schemas.openxmlformats.org/drawingml/2006/main">
-              <a:graphicData uri="http://schemas.openxmlformats.org/drawingml/2006/picture">
-                <pic:pic xmlns:pic="http://schemas.openxmlformats.org/drawingml/2006/picture">
-                  <pic:nvPicPr>
-                    <pic:cNvPr id="9" name="details.png"/>
                     <pic:cNvPicPr/>
                   </pic:nvPicPr>
                   <pic:blipFill>
@@ -3970,21 +3883,59 @@
           <w:shd w:val="clear" w:color="auto" w:fill="FFFFFF"/>
         </w:rPr>
       </w:pPr>
-    </w:p>
-    <w:p>
-      <w:pPr>
-        <w:pStyle w:val="ListParagraph"/>
-        <w:spacing w:before="20" w:after="120" w:line="240" w:lineRule="auto"/>
-        <w:ind w:left="0"/>
-        <w:rPr>
-          <w:rFonts w:ascii="Arial" w:hAnsi="Arial" w:cs="Arial"/>
+      <w:r>
+        <w:rPr>
+          <w:rFonts w:ascii="Arial" w:hAnsi="Arial" w:cs="Arial"/>
+          <w:noProof/>
           <w:color w:val="000000"/>
           <w:sz w:val="36"/>
           <w:szCs w:val="36"/>
           <w:u w:val="single"/>
           <w:shd w:val="clear" w:color="auto" w:fill="FFFFFF"/>
         </w:rPr>
-      </w:pPr>
+        <w:lastRenderedPageBreak/>
+        <w:drawing>
+          <wp:inline distT="0" distB="0" distL="0" distR="0">
+            <wp:extent cx="5943600" cy="4569460"/>
+            <wp:effectExtent l="0" t="0" r="0" b="2540"/>
+            <wp:docPr id="9" name="Picture 9"/>
+            <wp:cNvGraphicFramePr>
+              <a:graphicFrameLocks xmlns:a="http://schemas.openxmlformats.org/drawingml/2006/main" noChangeAspect="1"/>
+            </wp:cNvGraphicFramePr>
+            <a:graphic xmlns:a="http://schemas.openxmlformats.org/drawingml/2006/main">
+              <a:graphicData uri="http://schemas.openxmlformats.org/drawingml/2006/picture">
+                <pic:pic xmlns:pic="http://schemas.openxmlformats.org/drawingml/2006/picture">
+                  <pic:nvPicPr>
+                    <pic:cNvPr id="9" name="details.png"/>
+                    <pic:cNvPicPr/>
+                  </pic:nvPicPr>
+                  <pic:blipFill>
+                    <a:blip r:embed="rId13">
+                      <a:extLst>
+                        <a:ext uri="{28A0092B-C50C-407E-A947-70E740481C1C}">
+                          <a14:useLocalDpi xmlns:a14="http://schemas.microsoft.com/office/drawing/2010/main" val="0"/>
+                        </a:ext>
+                      </a:extLst>
+                    </a:blip>
+                    <a:stretch>
+                      <a:fillRect/>
+                    </a:stretch>
+                  </pic:blipFill>
+                  <pic:spPr>
+                    <a:xfrm>
+                      <a:off x="0" y="0"/>
+                      <a:ext cx="5943600" cy="4569460"/>
+                    </a:xfrm>
+                    <a:prstGeom prst="rect">
+                      <a:avLst/>
+                    </a:prstGeom>
+                  </pic:spPr>
+                </pic:pic>
+              </a:graphicData>
+            </a:graphic>
+          </wp:inline>
+        </w:drawing>
+      </w:r>
     </w:p>
     <w:p>
       <w:pPr>
@@ -4165,7 +4116,12 @@
           <w:shd w:val="clear" w:color="auto" w:fill="FFFFFF"/>
         </w:rPr>
       </w:pPr>
-      <w:r>
+    </w:p>
+    <w:p>
+      <w:pPr>
+        <w:pStyle w:val="ListParagraph"/>
+        <w:spacing w:before="20" w:after="120" w:line="240" w:lineRule="auto"/>
+        <w:ind w:left="0"/>
         <w:rPr>
           <w:rFonts w:ascii="Arial" w:hAnsi="Arial" w:cs="Arial"/>
           <w:color w:val="000000"/>
@@ -4174,6 +4130,32 @@
           <w:u w:val="single"/>
           <w:shd w:val="clear" w:color="auto" w:fill="FFFFFF"/>
         </w:rPr>
+      </w:pPr>
+    </w:p>
+    <w:p>
+      <w:pPr>
+        <w:pStyle w:val="ListParagraph"/>
+        <w:spacing w:before="20" w:after="120" w:line="240" w:lineRule="auto"/>
+        <w:ind w:left="0"/>
+        <w:rPr>
+          <w:rFonts w:ascii="Arial" w:hAnsi="Arial" w:cs="Arial"/>
+          <w:color w:val="000000"/>
+          <w:sz w:val="36"/>
+          <w:szCs w:val="36"/>
+          <w:u w:val="single"/>
+          <w:shd w:val="clear" w:color="auto" w:fill="FFFFFF"/>
+        </w:rPr>
+      </w:pPr>
+      <w:r>
+        <w:rPr>
+          <w:rFonts w:ascii="Arial" w:hAnsi="Arial" w:cs="Arial"/>
+          <w:color w:val="000000"/>
+          <w:sz w:val="36"/>
+          <w:szCs w:val="36"/>
+          <w:u w:val="single"/>
+          <w:shd w:val="clear" w:color="auto" w:fill="FFFFFF"/>
+        </w:rPr>
+        <w:lastRenderedPageBreak/>
         <w:t>Data Design</w:t>
       </w:r>
       <w:bookmarkEnd w:id="1"/>
@@ -4884,6 +4866,7 @@
                 <w:sz w:val="28"/>
                 <w:szCs w:val="28"/>
               </w:rPr>
+              <w:lastRenderedPageBreak/>
               <w:t xml:space="preserve">Joined </w:t>
             </w:r>
             <w:r>
@@ -5540,6 +5523,7 @@
                 <w:szCs w:val="28"/>
                 <w:shd w:val="clear" w:color="auto" w:fill="FFFFFF"/>
               </w:rPr>
+              <w:lastRenderedPageBreak/>
               <w:t>Table Per Class</w:t>
             </w:r>
           </w:p>
@@ -6464,6 +6448,7 @@
           <w:sz w:val="24"/>
           <w:szCs w:val="24"/>
         </w:rPr>
+        <w:lastRenderedPageBreak/>
         <w:t>Exploit:</w:t>
       </w:r>
     </w:p>
@@ -7110,6 +7095,7 @@
           <w:b/>
           <w:color w:val="000000"/>
         </w:rPr>
+        <w:lastRenderedPageBreak/>
         <w:t>Classified information:</w:t>
       </w:r>
       <w:r>
@@ -7260,7 +7246,7 @@
                     <pic:cNvPicPr/>
                   </pic:nvPicPr>
                   <pic:blipFill>
-                    <a:blip r:embed="rId13">
+                    <a:blip r:embed="rId14">
                       <a:extLst>
                         <a:ext uri="{28A0092B-C50C-407E-A947-70E740481C1C}">
                           <a14:useLocalDpi xmlns:a14="http://schemas.microsoft.com/office/drawing/2010/main" val="0"/>
@@ -7371,6 +7357,7 @@
           <w:sz w:val="28"/>
           <w:szCs w:val="28"/>
         </w:rPr>
+        <w:lastRenderedPageBreak/>
         <w:t>Database Schema Expansion</w:t>
       </w:r>
     </w:p>
@@ -7410,7 +7397,7 @@
                     <pic:cNvPicPr/>
                   </pic:nvPicPr>
                   <pic:blipFill>
-                    <a:blip r:embed="rId14">
+                    <a:blip r:embed="rId15">
                       <a:extLst>
                         <a:ext uri="{28A0092B-C50C-407E-A947-70E740481C1C}">
                           <a14:useLocalDpi xmlns:a14="http://schemas.microsoft.com/office/drawing/2010/main" val="0"/>
@@ -7546,6 +7533,7 @@
         <w:pStyle w:val="Heading1"/>
       </w:pPr>
       <w:r>
+        <w:lastRenderedPageBreak/>
         <w:t>Works Cited</w:t>
       </w:r>
     </w:p>
@@ -9932,7 +9920,7 @@
 </file>
 
 <file path=customXml/itemProps1.xml><?xml version="1.0" encoding="utf-8"?>
-<ds:datastoreItem xmlns:ds="http://schemas.openxmlformats.org/officeDocument/2006/customXml" ds:itemID="{63F35028-B26B-41A5-874D-5833AAF4C1DF}">
+<ds:datastoreItem xmlns:ds="http://schemas.openxmlformats.org/officeDocument/2006/customXml" ds:itemID="{10340D0A-5D7F-40A4-B756-A33ECF5C1D38}">
   <ds:schemaRefs>
     <ds:schemaRef ds:uri="http://schemas.openxmlformats.org/officeDocument/2006/bibliography"/>
   </ds:schemaRefs>

</xml_diff>